<commit_message>
Changed to version 2.0
</commit_message>
<xml_diff>
--- a/docs/AB_healthcare_eFrikort.docx
+++ b/docs/AB_healthcare_eFrikort.docx
@@ -1,6 +1,6 @@
 
 <file path=word/document.xml><?xml version="1.0" encoding="utf-8"?>
-<w:document xmlns:wpc="http://schemas.microsoft.com/office/word/2010/wordprocessingCanvas" xmlns:mc="http://schemas.openxmlformats.org/markup-compatibility/2006" xmlns:o="urn:schemas-microsoft-com:office:office" xmlns:r="http://schemas.openxmlformats.org/officeDocument/2006/relationships" xmlns:m="http://schemas.openxmlformats.org/officeDocument/2006/math" xmlns:v="urn:schemas-microsoft-com:vml" xmlns:wp14="http://schemas.microsoft.com/office/word/2010/wordprocessingDrawing" xmlns:wp="http://schemas.openxmlformats.org/drawingml/2006/wordprocessingDrawing" xmlns:w10="urn:schemas-microsoft-com:office:word" xmlns:w="http://schemas.openxmlformats.org/wordprocessingml/2006/main" xmlns:w14="http://schemas.microsoft.com/office/word/2010/wordml" xmlns:wpg="http://schemas.microsoft.com/office/word/2010/wordprocessingGroup" xmlns:wpi="http://schemas.microsoft.com/office/word/2010/wordprocessingInk" xmlns:wne="http://schemas.microsoft.com/office/word/2006/wordml" xmlns:wps="http://schemas.microsoft.com/office/word/2010/wordprocessingShape" mc:Ignorable="w14 wp14">
+<w:document xmlns:wpc="http://schemas.microsoft.com/office/word/2010/wordprocessingCanvas" xmlns:mc="http://schemas.openxmlformats.org/markup-compatibility/2006" xmlns:o="urn:schemas-microsoft-com:office:office" xmlns:r="http://schemas.openxmlformats.org/officeDocument/2006/relationships" xmlns:m="http://schemas.openxmlformats.org/officeDocument/2006/math" xmlns:v="urn:schemas-microsoft-com:vml" xmlns:wp14="http://schemas.microsoft.com/office/word/2010/wordprocessingDrawing" xmlns:wp="http://schemas.openxmlformats.org/drawingml/2006/wordprocessingDrawing" xmlns:w10="urn:schemas-microsoft-com:office:word" xmlns:w="http://schemas.openxmlformats.org/wordprocessingml/2006/main" xmlns:w14="http://schemas.microsoft.com/office/word/2010/wordml" xmlns:w15="http://schemas.microsoft.com/office/word/2012/wordml" xmlns:wpg="http://schemas.microsoft.com/office/word/2010/wordprocessingGroup" xmlns:wpi="http://schemas.microsoft.com/office/word/2010/wordprocessingInk" xmlns:wne="http://schemas.microsoft.com/office/word/2006/wordml" xmlns:wps="http://schemas.microsoft.com/office/word/2010/wordprocessingShape" mc:Ignorable="w14 w15 wp14">
   <w:body>
     <w:p/>
     <w:p/>
@@ -107,7 +107,15 @@
           <w:sz w:val="36"/>
           <w:szCs w:val="36"/>
         </w:rPr>
-        <w:t>1.0</w:t>
+        <w:t>2</w:t>
+      </w:r>
+      <w:r>
+        <w:rPr>
+          <w:color w:val="92D050"/>
+          <w:sz w:val="36"/>
+          <w:szCs w:val="36"/>
+        </w:rPr>
+        <w:t>.0</w:t>
       </w:r>
     </w:p>
     <w:p>
@@ -134,7 +142,23 @@
           <w:sz w:val="36"/>
           <w:szCs w:val="36"/>
         </w:rPr>
-        <w:t>2015-03-25</w:t>
+        <w:t>2016-05</w:t>
+      </w:r>
+      <w:r>
+        <w:rPr>
+          <w:color w:val="92D050"/>
+          <w:sz w:val="36"/>
+          <w:szCs w:val="36"/>
+        </w:rPr>
+        <w:t>-</w:t>
+      </w:r>
+      <w:r>
+        <w:rPr>
+          <w:color w:val="92D050"/>
+          <w:sz w:val="36"/>
+          <w:szCs w:val="36"/>
+        </w:rPr>
+        <w:t>17</w:t>
       </w:r>
     </w:p>
     <w:p>
@@ -800,8 +824,17 @@
                 <w:b/>
                 <w:sz w:val="20"/>
               </w:rPr>
-              <w:t>Revision Nr</w:t>
+              <w:t xml:space="preserve">Revision </w:t>
             </w:r>
+            <w:proofErr w:type="spellStart"/>
+            <w:r>
+              <w:rPr>
+                <w:b/>
+                <w:sz w:val="20"/>
+              </w:rPr>
+              <w:t>Nr</w:t>
+            </w:r>
+            <w:proofErr w:type="spellEnd"/>
           </w:p>
         </w:tc>
         <w:tc>
@@ -860,13 +893,47 @@
                 <w:sz w:val="20"/>
               </w:rPr>
             </w:pPr>
+            <w:proofErr w:type="spellStart"/>
             <w:r>
               <w:rPr>
                 <w:b/>
                 <w:sz w:val="20"/>
               </w:rPr>
-              <w:t>Ändringar gjorda av</w:t>
+              <w:t>Ändringar</w:t>
             </w:r>
+            <w:proofErr w:type="spellEnd"/>
+            <w:r>
+              <w:rPr>
+                <w:b/>
+                <w:sz w:val="20"/>
+              </w:rPr>
+              <w:t xml:space="preserve"> </w:t>
+            </w:r>
+            <w:proofErr w:type="spellStart"/>
+            <w:r>
+              <w:rPr>
+                <w:b/>
+                <w:sz w:val="20"/>
+              </w:rPr>
+              <w:t>gjorda</w:t>
+            </w:r>
+            <w:proofErr w:type="spellEnd"/>
+            <w:r>
+              <w:rPr>
+                <w:b/>
+                <w:sz w:val="20"/>
+              </w:rPr>
+              <w:t xml:space="preserve"> </w:t>
+            </w:r>
+            <w:proofErr w:type="spellStart"/>
+            <w:r>
+              <w:rPr>
+                <w:b/>
+                <w:sz w:val="20"/>
+              </w:rPr>
+              <w:t>av</w:t>
+            </w:r>
+            <w:proofErr w:type="spellEnd"/>
           </w:p>
         </w:tc>
         <w:tc>
@@ -883,13 +950,31 @@
                 <w:sz w:val="20"/>
               </w:rPr>
             </w:pPr>
+            <w:proofErr w:type="spellStart"/>
             <w:r>
               <w:rPr>
                 <w:b/>
                 <w:sz w:val="20"/>
               </w:rPr>
-              <w:t>Granskad av</w:t>
+              <w:t>Granskad</w:t>
             </w:r>
+            <w:proofErr w:type="spellEnd"/>
+            <w:r>
+              <w:rPr>
+                <w:b/>
+                <w:sz w:val="20"/>
+              </w:rPr>
+              <w:t xml:space="preserve"> </w:t>
+            </w:r>
+            <w:proofErr w:type="spellStart"/>
+            <w:r>
+              <w:rPr>
+                <w:b/>
+                <w:sz w:val="20"/>
+              </w:rPr>
+              <w:t>av</w:t>
+            </w:r>
+            <w:proofErr w:type="spellEnd"/>
           </w:p>
         </w:tc>
       </w:tr>
@@ -920,7 +1005,19 @@
               <w:jc w:val="center"/>
             </w:pPr>
             <w:r>
-              <w:t>2014-03-06</w:t>
+              <w:t>2016</w:t>
+            </w:r>
+            <w:r>
+              <w:t>-</w:t>
+            </w:r>
+            <w:r>
+              <w:t>05</w:t>
+            </w:r>
+            <w:r>
+              <w:t>-</w:t>
+            </w:r>
+            <w:r>
+              <w:t>17</w:t>
             </w:r>
           </w:p>
         </w:tc>
@@ -933,8 +1030,13 @@
               <w:pStyle w:val="TableText"/>
               <w:ind w:right="0"/>
             </w:pPr>
+            <w:proofErr w:type="spellStart"/>
             <w:r>
-              <w:t>Första version</w:t>
+              <w:t>Första</w:t>
+            </w:r>
+            <w:proofErr w:type="spellEnd"/>
+            <w:r>
+              <w:t xml:space="preserve"> version</w:t>
             </w:r>
           </w:p>
         </w:tc>
@@ -948,7 +1050,7 @@
               <w:ind w:right="0"/>
             </w:pPr>
             <w:r>
-              <w:t>Per Larsson</w:t>
+              <w:t>Daniel Petersson</w:t>
             </w:r>
             <w:r>
               <w:t>, CGI</w:t>
@@ -1188,19 +1290,21 @@
       <w:r>
         <w:br w:type="page"/>
       </w:r>
+      <w:bookmarkStart w:id="2" w:name="_GoBack"/>
+      <w:bookmarkEnd w:id="2"/>
     </w:p>
     <w:p>
       <w:pPr>
         <w:pStyle w:val="Heading1"/>
         <w:ind w:left="720"/>
       </w:pPr>
-      <w:bookmarkStart w:id="2" w:name="_Toc415062211"/>
+      <w:bookmarkStart w:id="3" w:name="_Toc415062211"/>
       <w:r>
         <w:lastRenderedPageBreak/>
         <w:t>Inledning</w:t>
       </w:r>
       <w:bookmarkEnd w:id="1"/>
-      <w:bookmarkEnd w:id="2"/>
+      <w:bookmarkEnd w:id="3"/>
     </w:p>
     <w:p>
       <w:r>
@@ -1232,15 +1336,15 @@
       <w:pPr>
         <w:pStyle w:val="Heading2"/>
       </w:pPr>
-      <w:bookmarkStart w:id="3" w:name="_Toc264866304"/>
-      <w:bookmarkStart w:id="4" w:name="_Toc185913452"/>
-      <w:bookmarkStart w:id="5" w:name="_Toc415062212"/>
+      <w:bookmarkStart w:id="4" w:name="_Toc264866304"/>
+      <w:bookmarkStart w:id="5" w:name="_Toc185913452"/>
+      <w:bookmarkStart w:id="6" w:name="_Toc415062212"/>
       <w:r>
         <w:t>Syfte</w:t>
       </w:r>
-      <w:bookmarkEnd w:id="3"/>
       <w:bookmarkEnd w:id="4"/>
       <w:bookmarkEnd w:id="5"/>
+      <w:bookmarkEnd w:id="6"/>
     </w:p>
     <w:p>
       <w:pPr>
@@ -1354,11 +1458,11 @@
       <w:pPr>
         <w:pStyle w:val="Heading2"/>
       </w:pPr>
-      <w:bookmarkStart w:id="6" w:name="_Toc415062213"/>
+      <w:bookmarkStart w:id="7" w:name="_Toc415062213"/>
       <w:r>
         <w:t>Begrepp</w:t>
       </w:r>
-      <w:bookmarkEnd w:id="6"/>
+      <w:bookmarkEnd w:id="7"/>
     </w:p>
     <w:p>
       <w:pPr>
@@ -1757,16 +1861,16 @@
         <w:pStyle w:val="Heading1"/>
         <w:ind w:left="720"/>
       </w:pPr>
-      <w:bookmarkStart w:id="7" w:name="_Toc264866307"/>
-      <w:bookmarkStart w:id="8" w:name="_Toc185913455"/>
-      <w:bookmarkStart w:id="9" w:name="_Toc415062214"/>
+      <w:bookmarkStart w:id="8" w:name="_Toc264866307"/>
+      <w:bookmarkStart w:id="9" w:name="_Toc185913455"/>
+      <w:bookmarkStart w:id="10" w:name="_Toc415062214"/>
       <w:r>
         <w:lastRenderedPageBreak/>
         <w:t>Arkitekturella beslut</w:t>
       </w:r>
-      <w:bookmarkEnd w:id="7"/>
       <w:bookmarkEnd w:id="8"/>
       <w:bookmarkEnd w:id="9"/>
+      <w:bookmarkEnd w:id="10"/>
     </w:p>
     <w:p>
       <w:r>
@@ -1777,8 +1881,8 @@
       <w:pPr>
         <w:pStyle w:val="Heading2"/>
       </w:pPr>
-      <w:bookmarkStart w:id="10" w:name="_Toc185913456"/>
       <w:bookmarkStart w:id="11" w:name="_Toc415062215"/>
+      <w:bookmarkStart w:id="12" w:name="_Toc185913456"/>
       <w:r>
         <w:t>AB</w:t>
       </w:r>
@@ -1789,7 +1893,7 @@
       <w:r>
         <w:t xml:space="preserve"> </w:t>
       </w:r>
-      <w:bookmarkEnd w:id="10"/>
+      <w:bookmarkEnd w:id="12"/>
     </w:p>
     <w:tbl>
       <w:tblPr>
@@ -2544,15 +2648,13 @@
           <w:szCs w:val="26"/>
         </w:rPr>
       </w:pPr>
-      <w:bookmarkStart w:id="12" w:name="_Toc185913457"/>
-      <w:bookmarkStart w:id="13" w:name="_GoBack"/>
-      <w:bookmarkEnd w:id="12"/>
+      <w:bookmarkStart w:id="13" w:name="_Toc185913457"/>
       <w:bookmarkEnd w:id="13"/>
     </w:p>
     <w:sectPr>
-      <w:headerReference w:type="default" r:id="rId9"/>
-      <w:headerReference w:type="first" r:id="rId10"/>
-      <w:footerReference w:type="first" r:id="rId11"/>
+      <w:headerReference w:type="default" r:id="rId8"/>
+      <w:headerReference w:type="first" r:id="rId9"/>
+      <w:footerReference w:type="first" r:id="rId10"/>
       <w:pgSz w:w="11906" w:h="16838" w:code="9"/>
       <w:pgMar w:top="2495" w:right="1531" w:bottom="1701" w:left="1701" w:header="1304" w:footer="907" w:gutter="0"/>
       <w:cols w:space="708"/>
@@ -2564,7 +2666,7 @@
 </file>
 
 <file path=word/endnotes.xml><?xml version="1.0" encoding="utf-8"?>
-<w:endnotes xmlns:wpc="http://schemas.microsoft.com/office/word/2010/wordprocessingCanvas" xmlns:mc="http://schemas.openxmlformats.org/markup-compatibility/2006" xmlns:o="urn:schemas-microsoft-com:office:office" xmlns:r="http://schemas.openxmlformats.org/officeDocument/2006/relationships" xmlns:m="http://schemas.openxmlformats.org/officeDocument/2006/math" xmlns:v="urn:schemas-microsoft-com:vml" xmlns:wp14="http://schemas.microsoft.com/office/word/2010/wordprocessingDrawing" xmlns:wp="http://schemas.openxmlformats.org/drawingml/2006/wordprocessingDrawing" xmlns:w10="urn:schemas-microsoft-com:office:word" xmlns:w="http://schemas.openxmlformats.org/wordprocessingml/2006/main" xmlns:w14="http://schemas.microsoft.com/office/word/2010/wordml" xmlns:wpg="http://schemas.microsoft.com/office/word/2010/wordprocessingGroup" xmlns:wpi="http://schemas.microsoft.com/office/word/2010/wordprocessingInk" xmlns:wne="http://schemas.microsoft.com/office/word/2006/wordml" xmlns:wps="http://schemas.microsoft.com/office/word/2010/wordprocessingShape" mc:Ignorable="w14 wp14">
+<w:endnotes xmlns:wpc="http://schemas.microsoft.com/office/word/2010/wordprocessingCanvas" xmlns:mc="http://schemas.openxmlformats.org/markup-compatibility/2006" xmlns:o="urn:schemas-microsoft-com:office:office" xmlns:r="http://schemas.openxmlformats.org/officeDocument/2006/relationships" xmlns:m="http://schemas.openxmlformats.org/officeDocument/2006/math" xmlns:v="urn:schemas-microsoft-com:vml" xmlns:wp14="http://schemas.microsoft.com/office/word/2010/wordprocessingDrawing" xmlns:wp="http://schemas.openxmlformats.org/drawingml/2006/wordprocessingDrawing" xmlns:w10="urn:schemas-microsoft-com:office:word" xmlns:w="http://schemas.openxmlformats.org/wordprocessingml/2006/main" xmlns:w14="http://schemas.microsoft.com/office/word/2010/wordml" xmlns:w15="http://schemas.microsoft.com/office/word/2012/wordml" xmlns:wpg="http://schemas.microsoft.com/office/word/2010/wordprocessingGroup" xmlns:wpi="http://schemas.microsoft.com/office/word/2010/wordprocessingInk" xmlns:wne="http://schemas.microsoft.com/office/word/2006/wordml" xmlns:wps="http://schemas.microsoft.com/office/word/2010/wordprocessingShape" mc:Ignorable="w14 w15 wp14">
   <w:endnote w:type="separator" w:id="-1">
     <w:p>
       <w:pPr>
@@ -2596,7 +2698,7 @@
 </file>
 
 <file path=word/footer1.xml><?xml version="1.0" encoding="utf-8"?>
-<w:ftr xmlns:wpc="http://schemas.microsoft.com/office/word/2010/wordprocessingCanvas" xmlns:mc="http://schemas.openxmlformats.org/markup-compatibility/2006" xmlns:o="urn:schemas-microsoft-com:office:office" xmlns:r="http://schemas.openxmlformats.org/officeDocument/2006/relationships" xmlns:m="http://schemas.openxmlformats.org/officeDocument/2006/math" xmlns:v="urn:schemas-microsoft-com:vml" xmlns:wp14="http://schemas.microsoft.com/office/word/2010/wordprocessingDrawing" xmlns:wp="http://schemas.openxmlformats.org/drawingml/2006/wordprocessingDrawing" xmlns:w10="urn:schemas-microsoft-com:office:word" xmlns:w="http://schemas.openxmlformats.org/wordprocessingml/2006/main" xmlns:w14="http://schemas.microsoft.com/office/word/2010/wordml" xmlns:wpg="http://schemas.microsoft.com/office/word/2010/wordprocessingGroup" xmlns:wpi="http://schemas.microsoft.com/office/word/2010/wordprocessingInk" xmlns:wne="http://schemas.microsoft.com/office/word/2006/wordml" xmlns:wps="http://schemas.microsoft.com/office/word/2010/wordprocessingShape" mc:Ignorable="w14 wp14">
+<w:ftr xmlns:wpc="http://schemas.microsoft.com/office/word/2010/wordprocessingCanvas" xmlns:mc="http://schemas.openxmlformats.org/markup-compatibility/2006" xmlns:o="urn:schemas-microsoft-com:office:office" xmlns:r="http://schemas.openxmlformats.org/officeDocument/2006/relationships" xmlns:m="http://schemas.openxmlformats.org/officeDocument/2006/math" xmlns:v="urn:schemas-microsoft-com:vml" xmlns:wp14="http://schemas.microsoft.com/office/word/2010/wordprocessingDrawing" xmlns:wp="http://schemas.openxmlformats.org/drawingml/2006/wordprocessingDrawing" xmlns:w10="urn:schemas-microsoft-com:office:word" xmlns:w="http://schemas.openxmlformats.org/wordprocessingml/2006/main" xmlns:w14="http://schemas.microsoft.com/office/word/2010/wordml" xmlns:w15="http://schemas.microsoft.com/office/word/2012/wordml" xmlns:wpg="http://schemas.microsoft.com/office/word/2010/wordprocessingGroup" xmlns:wpi="http://schemas.microsoft.com/office/word/2010/wordprocessingInk" xmlns:wne="http://schemas.microsoft.com/office/word/2006/wordml" xmlns:wps="http://schemas.microsoft.com/office/word/2010/wordprocessingShape" mc:Ignorable="w14 w15 wp14">
   <w:p>
     <w:pPr>
       <w:pStyle w:val="Footer"/>
@@ -2631,7 +2733,7 @@
     <w:pPr>
       <w:pStyle w:val="Footer"/>
     </w:pPr>
-    <w:bookmarkStart w:id="26" w:name="Footer"/>
+    <w:bookmarkStart w:id="25" w:name="Footer"/>
     <w:r>
       <w:rPr>
         <w:i/>
@@ -2639,27 +2741,7 @@
         <w:color w:val="333333"/>
         <w:szCs w:val="12"/>
       </w:rPr>
-      <w:t>Center för eHälsa i samverkan</w:t>
-    </w:r>
-    <w:r>
-      <w:rPr>
-        <w:color w:val="333333"/>
-        <w:szCs w:val="12"/>
-      </w:rPr>
-      <w:t xml:space="preserve"> koordinerar landstingens och regionernas samarbete för att </w:t>
-    </w:r>
-    <w:r>
-      <w:rPr>
-        <w:szCs w:val="12"/>
-      </w:rPr>
-      <w:t>förverkliga strategin för Nationell eHälsa – tillgänglig och säker information inom vård och omsorg</w:t>
-    </w:r>
-    <w:r>
-      <w:rPr>
-        <w:color w:val="333333"/>
-        <w:szCs w:val="12"/>
-      </w:rPr>
-      <w:t xml:space="preserve">. Centret ska skapa den långsiktighet som krävs för att utveckla och införa gemensamma eHälsostöd, infrastruktur och standarder som förbättrar informationstillgänglighet, kvalitet och patientsäkerhet. </w:t>
+      <w:t xml:space="preserve">Center </w:t>
     </w:r>
     <w:r>
       <w:rPr>
@@ -2668,6 +2750,35 @@
         <w:color w:val="333333"/>
         <w:szCs w:val="12"/>
       </w:rPr>
+      <w:t>för eHälsa i samverkan</w:t>
+    </w:r>
+    <w:r>
+      <w:rPr>
+        <w:color w:val="333333"/>
+        <w:szCs w:val="12"/>
+      </w:rPr>
+      <w:t xml:space="preserve"> koordinerar landstingens och regionernas samarbete för att </w:t>
+    </w:r>
+    <w:r>
+      <w:rPr>
+        <w:szCs w:val="12"/>
+      </w:rPr>
+      <w:t>förverkliga strategin för Nationell eHälsa – tillgänglig och säker information inom vård och omsorg</w:t>
+    </w:r>
+    <w:r>
+      <w:rPr>
+        <w:color w:val="333333"/>
+        <w:szCs w:val="12"/>
+      </w:rPr>
+      <w:t xml:space="preserve">. Centret ska skapa den långsiktighet som krävs för att utveckla och införa gemensamma eHälsostöd, infrastruktur och standarder som förbättrar informationstillgänglighet, kvalitet och patientsäkerhet. </w:t>
+    </w:r>
+    <w:r>
+      <w:rPr>
+        <w:i/>
+        <w:iCs/>
+        <w:color w:val="333333"/>
+        <w:szCs w:val="12"/>
+      </w:rPr>
       <w:t>Center för eHälsa i samverkan</w:t>
     </w:r>
     <w:r>
@@ -2677,7 +2788,7 @@
       </w:rPr>
       <w:t xml:space="preserve"> styrs av representanter från landsting och regioner, Sveriges Kommuner och Landsting (SKL), kommunerna och de privata vårdgivarna.</w:t>
     </w:r>
-    <w:bookmarkEnd w:id="26"/>
+    <w:bookmarkEnd w:id="25"/>
     <w:r>
       <w:rPr>
         <w:rFonts w:cs="Georgia"/>
@@ -2804,7 +2915,7 @@
 </file>
 
 <file path=word/footnotes.xml><?xml version="1.0" encoding="utf-8"?>
-<w:footnotes xmlns:wpc="http://schemas.microsoft.com/office/word/2010/wordprocessingCanvas" xmlns:mc="http://schemas.openxmlformats.org/markup-compatibility/2006" xmlns:o="urn:schemas-microsoft-com:office:office" xmlns:r="http://schemas.openxmlformats.org/officeDocument/2006/relationships" xmlns:m="http://schemas.openxmlformats.org/officeDocument/2006/math" xmlns:v="urn:schemas-microsoft-com:vml" xmlns:wp14="http://schemas.microsoft.com/office/word/2010/wordprocessingDrawing" xmlns:wp="http://schemas.openxmlformats.org/drawingml/2006/wordprocessingDrawing" xmlns:w10="urn:schemas-microsoft-com:office:word" xmlns:w="http://schemas.openxmlformats.org/wordprocessingml/2006/main" xmlns:w14="http://schemas.microsoft.com/office/word/2010/wordml" xmlns:wpg="http://schemas.microsoft.com/office/word/2010/wordprocessingGroup" xmlns:wpi="http://schemas.microsoft.com/office/word/2010/wordprocessingInk" xmlns:wne="http://schemas.microsoft.com/office/word/2006/wordml" xmlns:wps="http://schemas.microsoft.com/office/word/2010/wordprocessingShape" mc:Ignorable="w14 wp14">
+<w:footnotes xmlns:wpc="http://schemas.microsoft.com/office/word/2010/wordprocessingCanvas" xmlns:mc="http://schemas.openxmlformats.org/markup-compatibility/2006" xmlns:o="urn:schemas-microsoft-com:office:office" xmlns:r="http://schemas.openxmlformats.org/officeDocument/2006/relationships" xmlns:m="http://schemas.openxmlformats.org/officeDocument/2006/math" xmlns:v="urn:schemas-microsoft-com:vml" xmlns:wp14="http://schemas.microsoft.com/office/word/2010/wordprocessingDrawing" xmlns:wp="http://schemas.openxmlformats.org/drawingml/2006/wordprocessingDrawing" xmlns:w10="urn:schemas-microsoft-com:office:word" xmlns:w="http://schemas.openxmlformats.org/wordprocessingml/2006/main" xmlns:w14="http://schemas.microsoft.com/office/word/2010/wordml" xmlns:w15="http://schemas.microsoft.com/office/word/2012/wordml" xmlns:wpg="http://schemas.microsoft.com/office/word/2010/wordprocessingGroup" xmlns:wpi="http://schemas.microsoft.com/office/word/2010/wordprocessingInk" xmlns:wne="http://schemas.microsoft.com/office/word/2006/wordml" xmlns:wps="http://schemas.microsoft.com/office/word/2010/wordprocessingShape" mc:Ignorable="w14 w15 wp14">
   <w:footnote w:type="separator" w:id="-1">
     <w:p>
       <w:pPr>
@@ -2836,7 +2947,7 @@
 </file>
 
 <file path=word/header1.xml><?xml version="1.0" encoding="utf-8"?>
-<w:hdr xmlns:wpc="http://schemas.microsoft.com/office/word/2010/wordprocessingCanvas" xmlns:mc="http://schemas.openxmlformats.org/markup-compatibility/2006" xmlns:o="urn:schemas-microsoft-com:office:office" xmlns:r="http://schemas.openxmlformats.org/officeDocument/2006/relationships" xmlns:m="http://schemas.openxmlformats.org/officeDocument/2006/math" xmlns:v="urn:schemas-microsoft-com:vml" xmlns:wp14="http://schemas.microsoft.com/office/word/2010/wordprocessingDrawing" xmlns:wp="http://schemas.openxmlformats.org/drawingml/2006/wordprocessingDrawing" xmlns:w10="urn:schemas-microsoft-com:office:word" xmlns:w="http://schemas.openxmlformats.org/wordprocessingml/2006/main" xmlns:w14="http://schemas.microsoft.com/office/word/2010/wordml" xmlns:wpg="http://schemas.microsoft.com/office/word/2010/wordprocessingGroup" xmlns:wpi="http://schemas.microsoft.com/office/word/2010/wordprocessingInk" xmlns:wne="http://schemas.microsoft.com/office/word/2006/wordml" xmlns:wps="http://schemas.microsoft.com/office/word/2010/wordprocessingShape" mc:Ignorable="w14 wp14">
+<w:hdr xmlns:wpc="http://schemas.microsoft.com/office/word/2010/wordprocessingCanvas" xmlns:mc="http://schemas.openxmlformats.org/markup-compatibility/2006" xmlns:o="urn:schemas-microsoft-com:office:office" xmlns:r="http://schemas.openxmlformats.org/officeDocument/2006/relationships" xmlns:m="http://schemas.openxmlformats.org/officeDocument/2006/math" xmlns:v="urn:schemas-microsoft-com:vml" xmlns:wp14="http://schemas.microsoft.com/office/word/2010/wordprocessingDrawing" xmlns:wp="http://schemas.openxmlformats.org/drawingml/2006/wordprocessingDrawing" xmlns:w10="urn:schemas-microsoft-com:office:word" xmlns:w="http://schemas.openxmlformats.org/wordprocessingml/2006/main" xmlns:w14="http://schemas.microsoft.com/office/word/2010/wordml" xmlns:w15="http://schemas.microsoft.com/office/word/2012/wordml" xmlns:wpg="http://schemas.microsoft.com/office/word/2010/wordprocessingGroup" xmlns:wpi="http://schemas.microsoft.com/office/word/2010/wordprocessingInk" xmlns:wne="http://schemas.microsoft.com/office/word/2006/wordml" xmlns:wps="http://schemas.microsoft.com/office/word/2010/wordprocessingShape" mc:Ignorable="w14 w15 wp14">
   <w:p>
     <w:pPr>
       <w:tabs>
@@ -2909,7 +3020,7 @@
       <w:tab/>
     </w:r>
     <w:r>
-      <w:t>25 mars 2015</w:t>
+      <w:t>17 maj 2016</w:t>
     </w:r>
   </w:p>
   <w:p>
@@ -3039,16 +3150,31 @@
                             </w:rPr>
                             <w:t xml:space="preserve"> (</w:t>
                           </w:r>
-                          <w:fldSimple w:instr=" SECTIONPAGES   \* MERGEFORMAT ">
-                            <w:r>
-                              <w:rPr>
-                                <w:noProof/>
-                                <w:sz w:val="16"/>
-                                <w:szCs w:val="16"/>
-                              </w:rPr>
-                              <w:t>6</w:t>
-                            </w:r>
-                          </w:fldSimple>
+                          <w:r>
+                            <w:fldChar w:fldCharType="begin"/>
+                          </w:r>
+                          <w:r>
+                            <w:instrText xml:space="preserve"> SECTIONPAGES   \* MERGEFORMAT </w:instrText>
+                          </w:r>
+                          <w:r>
+                            <w:fldChar w:fldCharType="separate"/>
+                          </w:r>
+                          <w:r>
+                            <w:rPr>
+                              <w:noProof/>
+                              <w:sz w:val="16"/>
+                              <w:szCs w:val="16"/>
+                            </w:rPr>
+                            <w:t>6</w:t>
+                          </w:r>
+                          <w:r>
+                            <w:rPr>
+                              <w:noProof/>
+                              <w:sz w:val="16"/>
+                              <w:szCs w:val="16"/>
+                            </w:rPr>
+                            <w:fldChar w:fldCharType="end"/>
+                          </w:r>
                           <w:r>
                             <w:rPr>
                               <w:sz w:val="16"/>
@@ -3076,7 +3202,7 @@
         </mc:Choice>
         <mc:Fallback>
           <w:pict>
-            <v:shapetype id="_x0000_t202" coordsize="21600,21600" o:spt="202" path="m,l,21600r21600,l21600,xe">
+            <v:shapetype w14:anchorId="51173DEA" id="_x0000_t202" coordsize="21600,21600" o:spt="202" path="m,l,21600r21600,l21600,xe">
               <v:stroke joinstyle="miter"/>
               <v:path gradientshapeok="t" o:connecttype="rect"/>
             </v:shapetype>
@@ -3130,16 +3256,31 @@
                       </w:rPr>
                       <w:t xml:space="preserve"> (</w:t>
                     </w:r>
-                    <w:fldSimple w:instr=" SECTIONPAGES   \* MERGEFORMAT ">
-                      <w:r>
-                        <w:rPr>
-                          <w:noProof/>
-                          <w:sz w:val="16"/>
-                          <w:szCs w:val="16"/>
-                        </w:rPr>
-                        <w:t>6</w:t>
-                      </w:r>
-                    </w:fldSimple>
+                    <w:r>
+                      <w:fldChar w:fldCharType="begin"/>
+                    </w:r>
+                    <w:r>
+                      <w:instrText xml:space="preserve"> SECTIONPAGES   \* MERGEFORMAT </w:instrText>
+                    </w:r>
+                    <w:r>
+                      <w:fldChar w:fldCharType="separate"/>
+                    </w:r>
+                    <w:r>
+                      <w:rPr>
+                        <w:noProof/>
+                        <w:sz w:val="16"/>
+                        <w:szCs w:val="16"/>
+                      </w:rPr>
+                      <w:t>6</w:t>
+                    </w:r>
+                    <w:r>
+                      <w:rPr>
+                        <w:noProof/>
+                        <w:sz w:val="16"/>
+                        <w:szCs w:val="16"/>
+                      </w:rPr>
+                      <w:fldChar w:fldCharType="end"/>
+                    </w:r>
                     <w:r>
                       <w:rPr>
                         <w:sz w:val="16"/>
@@ -3161,7 +3302,7 @@
 </file>
 
 <file path=word/header2.xml><?xml version="1.0" encoding="utf-8"?>
-<w:hdr xmlns:wpc="http://schemas.microsoft.com/office/word/2010/wordprocessingCanvas" xmlns:mc="http://schemas.openxmlformats.org/markup-compatibility/2006" xmlns:o="urn:schemas-microsoft-com:office:office" xmlns:r="http://schemas.openxmlformats.org/officeDocument/2006/relationships" xmlns:m="http://schemas.openxmlformats.org/officeDocument/2006/math" xmlns:v="urn:schemas-microsoft-com:vml" xmlns:wp14="http://schemas.microsoft.com/office/word/2010/wordprocessingDrawing" xmlns:wp="http://schemas.openxmlformats.org/drawingml/2006/wordprocessingDrawing" xmlns:w10="urn:schemas-microsoft-com:office:word" xmlns:w="http://schemas.openxmlformats.org/wordprocessingml/2006/main" xmlns:w14="http://schemas.microsoft.com/office/word/2010/wordml" xmlns:wpg="http://schemas.microsoft.com/office/word/2010/wordprocessingGroup" xmlns:wpi="http://schemas.microsoft.com/office/word/2010/wordprocessingInk" xmlns:wne="http://schemas.microsoft.com/office/word/2006/wordml" xmlns:wps="http://schemas.microsoft.com/office/word/2010/wordprocessingShape" mc:Ignorable="w14 wp14">
+<w:hdr xmlns:wpc="http://schemas.microsoft.com/office/word/2010/wordprocessingCanvas" xmlns:mc="http://schemas.openxmlformats.org/markup-compatibility/2006" xmlns:o="urn:schemas-microsoft-com:office:office" xmlns:r="http://schemas.openxmlformats.org/officeDocument/2006/relationships" xmlns:m="http://schemas.openxmlformats.org/officeDocument/2006/math" xmlns:v="urn:schemas-microsoft-com:vml" xmlns:wp14="http://schemas.microsoft.com/office/word/2010/wordprocessingDrawing" xmlns:wp="http://schemas.openxmlformats.org/drawingml/2006/wordprocessingDrawing" xmlns:w10="urn:schemas-microsoft-com:office:word" xmlns:w="http://schemas.openxmlformats.org/wordprocessingml/2006/main" xmlns:w14="http://schemas.microsoft.com/office/word/2010/wordml" xmlns:w15="http://schemas.microsoft.com/office/word/2012/wordml" xmlns:wpg="http://schemas.microsoft.com/office/word/2010/wordprocessingGroup" xmlns:wpi="http://schemas.microsoft.com/office/word/2010/wordprocessingInk" xmlns:wne="http://schemas.microsoft.com/office/word/2006/wordml" xmlns:wps="http://schemas.microsoft.com/office/word/2010/wordprocessingShape" mc:Ignorable="w14 w15 wp14">
   <w:p>
     <w:pPr>
       <w:tabs>
@@ -3233,16 +3374,8 @@
     <w:r>
       <w:tab/>
     </w:r>
-    <w:bookmarkStart w:id="16" w:name="Date"/>
     <w:r>
-      <w:t>25 mars</w:t>
-    </w:r>
-    <w:r>
-      <w:t xml:space="preserve"> 201</w:t>
-    </w:r>
-    <w:bookmarkEnd w:id="16"/>
-    <w:r>
-      <w:t>5</w:t>
+      <w:t>17 maj 2016</w:t>
     </w:r>
   </w:p>
   <w:p>
@@ -3254,13 +3387,13 @@
     <w:r>
       <w:tab/>
     </w:r>
-    <w:bookmarkStart w:id="17" w:name="LDnr"/>
-    <w:bookmarkEnd w:id="17"/>
+    <w:bookmarkStart w:id="16" w:name="LDnr"/>
+    <w:bookmarkEnd w:id="16"/>
     <w:r>
       <w:t xml:space="preserve"> </w:t>
     </w:r>
-    <w:bookmarkStart w:id="18" w:name="Dnr"/>
-    <w:bookmarkEnd w:id="18"/>
+    <w:bookmarkStart w:id="17" w:name="Dnr"/>
+    <w:bookmarkEnd w:id="17"/>
   </w:p>
   <w:p/>
   <w:tbl>
@@ -3360,8 +3493,8 @@
             </w:rPr>
             <w:t xml:space="preserve"> </w:t>
           </w:r>
-          <w:bookmarkStart w:id="19" w:name="PhoneDirect"/>
-          <w:bookmarkEnd w:id="19"/>
+          <w:bookmarkStart w:id="18" w:name="PhoneDirect"/>
+          <w:bookmarkEnd w:id="18"/>
           <w:r>
             <w:rPr>
               <w:rFonts w:cs="Georgia"/>
@@ -3390,8 +3523,8 @@
               <w:szCs w:val="12"/>
             </w:rPr>
           </w:pPr>
-          <w:bookmarkStart w:id="20" w:name="LMobile"/>
-          <w:bookmarkEnd w:id="20"/>
+          <w:bookmarkStart w:id="19" w:name="LMobile"/>
+          <w:bookmarkEnd w:id="19"/>
           <w:r>
             <w:rPr>
               <w:rFonts w:cs="Georgia"/>
@@ -3400,8 +3533,8 @@
             </w:rPr>
             <w:t xml:space="preserve"> </w:t>
           </w:r>
-          <w:bookmarkStart w:id="21" w:name="Mobile"/>
-          <w:bookmarkEnd w:id="21"/>
+          <w:bookmarkStart w:id="20" w:name="Mobile"/>
+          <w:bookmarkEnd w:id="20"/>
           <w:r>
             <w:rPr>
               <w:rFonts w:cs="Georgia"/>
@@ -3486,8 +3619,8 @@
               <w:szCs w:val="12"/>
             </w:rPr>
           </w:pPr>
-          <w:bookmarkStart w:id="22" w:name="Email"/>
-          <w:bookmarkEnd w:id="22"/>
+          <w:bookmarkStart w:id="21" w:name="Email"/>
+          <w:bookmarkEnd w:id="21"/>
         </w:p>
       </w:tc>
       <w:tc>
@@ -3513,10 +3646,10 @@
           <w:r>
             <w:t xml:space="preserve"> </w:t>
           </w:r>
-          <w:bookmarkStart w:id="23" w:name="slask"/>
-          <w:bookmarkStart w:id="24" w:name="Addressee"/>
+          <w:bookmarkStart w:id="22" w:name="slask"/>
+          <w:bookmarkStart w:id="23" w:name="Addressee"/>
+          <w:bookmarkEnd w:id="22"/>
           <w:bookmarkEnd w:id="23"/>
-          <w:bookmarkEnd w:id="24"/>
         </w:p>
       </w:tc>
     </w:tr>
@@ -3609,8 +3742,8 @@
     <w:pPr>
       <w:pStyle w:val="Header"/>
     </w:pPr>
-    <w:bookmarkStart w:id="25" w:name="Radera2"/>
-    <w:bookmarkEnd w:id="25"/>
+    <w:bookmarkStart w:id="24" w:name="Radera2"/>
+    <w:bookmarkEnd w:id="24"/>
   </w:p>
   <w:p>
     <w:pPr>
@@ -3729,18 +3862,40 @@
                               <w:sz w:val="16"/>
                               <w:szCs w:val="16"/>
                             </w:rPr>
-                            <w:t xml:space="preserve"> (</w:t>
+                            <w:t xml:space="preserve"> </w:t>
                           </w:r>
-                          <w:fldSimple w:instr=" SECTIONPAGES   \* MERGEFORMAT ">
-                            <w:r>
-                              <w:rPr>
-                                <w:noProof/>
-                                <w:sz w:val="16"/>
-                                <w:szCs w:val="16"/>
-                              </w:rPr>
-                              <w:t>7</w:t>
-                            </w:r>
-                          </w:fldSimple>
+                          <w:r>
+                            <w:rPr>
+                              <w:sz w:val="16"/>
+                              <w:szCs w:val="16"/>
+                            </w:rPr>
+                            <w:t>(</w:t>
+                          </w:r>
+                          <w:r>
+                            <w:fldChar w:fldCharType="begin"/>
+                          </w:r>
+                          <w:r>
+                            <w:instrText xml:space="preserve"> SECTIONPAGES   \* MERGEFORMAT </w:instrText>
+                          </w:r>
+                          <w:r>
+                            <w:fldChar w:fldCharType="separate"/>
+                          </w:r>
+                          <w:r>
+                            <w:rPr>
+                              <w:noProof/>
+                              <w:sz w:val="16"/>
+                              <w:szCs w:val="16"/>
+                            </w:rPr>
+                            <w:t>6</w:t>
+                          </w:r>
+                          <w:r>
+                            <w:rPr>
+                              <w:noProof/>
+                              <w:sz w:val="16"/>
+                              <w:szCs w:val="16"/>
+                            </w:rPr>
+                            <w:fldChar w:fldCharType="end"/>
+                          </w:r>
                           <w:r>
                             <w:rPr>
                               <w:sz w:val="16"/>
@@ -3768,7 +3923,7 @@
         </mc:Choice>
         <mc:Fallback>
           <w:pict>
-            <v:shapetype id="_x0000_t202" coordsize="21600,21600" o:spt="202" path="m,l,21600r21600,l21600,xe">
+            <v:shapetype w14:anchorId="6736C0E7" id="_x0000_t202" coordsize="21600,21600" o:spt="202" path="m,l,21600r21600,l21600,xe">
               <v:stroke joinstyle="miter"/>
               <v:path gradientshapeok="t" o:connecttype="rect"/>
             </v:shapetype>
@@ -3820,18 +3975,40 @@
                         <w:sz w:val="16"/>
                         <w:szCs w:val="16"/>
                       </w:rPr>
-                      <w:t xml:space="preserve"> (</w:t>
+                      <w:t xml:space="preserve"> </w:t>
                     </w:r>
-                    <w:fldSimple w:instr=" SECTIONPAGES   \* MERGEFORMAT ">
-                      <w:r>
-                        <w:rPr>
-                          <w:noProof/>
-                          <w:sz w:val="16"/>
-                          <w:szCs w:val="16"/>
-                        </w:rPr>
-                        <w:t>7</w:t>
-                      </w:r>
-                    </w:fldSimple>
+                    <w:r>
+                      <w:rPr>
+                        <w:sz w:val="16"/>
+                        <w:szCs w:val="16"/>
+                      </w:rPr>
+                      <w:t>(</w:t>
+                    </w:r>
+                    <w:r>
+                      <w:fldChar w:fldCharType="begin"/>
+                    </w:r>
+                    <w:r>
+                      <w:instrText xml:space="preserve"> SECTIONPAGES   \* MERGEFORMAT </w:instrText>
+                    </w:r>
+                    <w:r>
+                      <w:fldChar w:fldCharType="separate"/>
+                    </w:r>
+                    <w:r>
+                      <w:rPr>
+                        <w:noProof/>
+                        <w:sz w:val="16"/>
+                        <w:szCs w:val="16"/>
+                      </w:rPr>
+                      <w:t>6</w:t>
+                    </w:r>
+                    <w:r>
+                      <w:rPr>
+                        <w:noProof/>
+                        <w:sz w:val="16"/>
+                        <w:szCs w:val="16"/>
+                      </w:rPr>
+                      <w:fldChar w:fldCharType="end"/>
+                    </w:r>
                     <w:r>
                       <w:rPr>
                         <w:sz w:val="16"/>
@@ -3853,8 +4030,8 @@
 </file>
 
 <file path=word/numbering.xml><?xml version="1.0" encoding="utf-8"?>
-<w:numbering xmlns:wpc="http://schemas.microsoft.com/office/word/2010/wordprocessingCanvas" xmlns:mc="http://schemas.openxmlformats.org/markup-compatibility/2006" xmlns:o="urn:schemas-microsoft-com:office:office" xmlns:r="http://schemas.openxmlformats.org/officeDocument/2006/relationships" xmlns:m="http://schemas.openxmlformats.org/officeDocument/2006/math" xmlns:v="urn:schemas-microsoft-com:vml" xmlns:wp14="http://schemas.microsoft.com/office/word/2010/wordprocessingDrawing" xmlns:wp="http://schemas.openxmlformats.org/drawingml/2006/wordprocessingDrawing" xmlns:w10="urn:schemas-microsoft-com:office:word" xmlns:w="http://schemas.openxmlformats.org/wordprocessingml/2006/main" xmlns:w14="http://schemas.microsoft.com/office/word/2010/wordml" xmlns:wpg="http://schemas.microsoft.com/office/word/2010/wordprocessingGroup" xmlns:wpi="http://schemas.microsoft.com/office/word/2010/wordprocessingInk" xmlns:wne="http://schemas.microsoft.com/office/word/2006/wordml" xmlns:wps="http://schemas.microsoft.com/office/word/2010/wordprocessingShape" mc:Ignorable="w14 wp14">
-  <w:abstractNum w:abstractNumId="0">
+<w:numbering xmlns:wpc="http://schemas.microsoft.com/office/word/2010/wordprocessingCanvas" xmlns:mc="http://schemas.openxmlformats.org/markup-compatibility/2006" xmlns:o="urn:schemas-microsoft-com:office:office" xmlns:r="http://schemas.openxmlformats.org/officeDocument/2006/relationships" xmlns:m="http://schemas.openxmlformats.org/officeDocument/2006/math" xmlns:v="urn:schemas-microsoft-com:vml" xmlns:wp14="http://schemas.microsoft.com/office/word/2010/wordprocessingDrawing" xmlns:wp="http://schemas.openxmlformats.org/drawingml/2006/wordprocessingDrawing" xmlns:w10="urn:schemas-microsoft-com:office:word" xmlns:w="http://schemas.openxmlformats.org/wordprocessingml/2006/main" xmlns:w14="http://schemas.microsoft.com/office/word/2010/wordml" xmlns:w15="http://schemas.microsoft.com/office/word/2012/wordml" xmlns:wpg="http://schemas.microsoft.com/office/word/2010/wordprocessingGroup" xmlns:wpi="http://schemas.microsoft.com/office/word/2010/wordprocessingInk" xmlns:wne="http://schemas.microsoft.com/office/word/2006/wordml" xmlns:wps="http://schemas.microsoft.com/office/word/2010/wordprocessingShape" mc:Ignorable="w14 w15 wp14">
+  <w:abstractNum w:abstractNumId="0" w15:restartNumberingAfterBreak="0">
     <w:nsid w:val="FFFFFF83"/>
     <w:multiLevelType w:val="singleLevel"/>
     <w:tmpl w:val="5002DE76"/>
@@ -3874,7 +4051,7 @@
       </w:rPr>
     </w:lvl>
   </w:abstractNum>
-  <w:abstractNum w:abstractNumId="1">
+  <w:abstractNum w:abstractNumId="1" w15:restartNumberingAfterBreak="0">
     <w:nsid w:val="FFFFFF89"/>
     <w:multiLevelType w:val="singleLevel"/>
     <w:tmpl w:val="FF0C15B2"/>
@@ -3892,7 +4069,7 @@
       </w:rPr>
     </w:lvl>
   </w:abstractNum>
-  <w:abstractNum w:abstractNumId="2">
+  <w:abstractNum w:abstractNumId="2" w15:restartNumberingAfterBreak="0">
     <w:nsid w:val="00000003"/>
     <w:multiLevelType w:val="singleLevel"/>
     <w:tmpl w:val="00000003"/>
@@ -3913,7 +4090,7 @@
       </w:rPr>
     </w:lvl>
   </w:abstractNum>
-  <w:abstractNum w:abstractNumId="3">
+  <w:abstractNum w:abstractNumId="3" w15:restartNumberingAfterBreak="0">
     <w:nsid w:val="061C0873"/>
     <w:multiLevelType w:val="hybridMultilevel"/>
     <w:tmpl w:val="B27A8A36"/>
@@ -4027,7 +4204,7 @@
       </w:rPr>
     </w:lvl>
   </w:abstractNum>
-  <w:abstractNum w:abstractNumId="4">
+  <w:abstractNum w:abstractNumId="4" w15:restartNumberingAfterBreak="0">
     <w:nsid w:val="0ADE16BD"/>
     <w:multiLevelType w:val="hybridMultilevel"/>
     <w:tmpl w:val="EDBC0394"/>
@@ -4141,7 +4318,7 @@
       </w:rPr>
     </w:lvl>
   </w:abstractNum>
-  <w:abstractNum w:abstractNumId="5">
+  <w:abstractNum w:abstractNumId="5" w15:restartNumberingAfterBreak="0">
     <w:nsid w:val="0FC108DE"/>
     <w:multiLevelType w:val="hybridMultilevel"/>
     <w:tmpl w:val="80827EEE"/>
@@ -4255,7 +4432,7 @@
       </w:rPr>
     </w:lvl>
   </w:abstractNum>
-  <w:abstractNum w:abstractNumId="6">
+  <w:abstractNum w:abstractNumId="6" w15:restartNumberingAfterBreak="0">
     <w:nsid w:val="10C7527B"/>
     <w:multiLevelType w:val="multilevel"/>
     <w:tmpl w:val="0C4C3D10"/>
@@ -4341,7 +4518,7 @@
       </w:pPr>
     </w:lvl>
   </w:abstractNum>
-  <w:abstractNum w:abstractNumId="7">
+  <w:abstractNum w:abstractNumId="7" w15:restartNumberingAfterBreak="0">
     <w:nsid w:val="16920F9E"/>
     <w:multiLevelType w:val="hybridMultilevel"/>
     <w:tmpl w:val="B4A6DB54"/>
@@ -4455,7 +4632,7 @@
       </w:rPr>
     </w:lvl>
   </w:abstractNum>
-  <w:abstractNum w:abstractNumId="8">
+  <w:abstractNum w:abstractNumId="8" w15:restartNumberingAfterBreak="0">
     <w:nsid w:val="1C3C737E"/>
     <w:multiLevelType w:val="hybridMultilevel"/>
     <w:tmpl w:val="08F4B5F2"/>
@@ -4568,7 +4745,7 @@
       </w:rPr>
     </w:lvl>
   </w:abstractNum>
-  <w:abstractNum w:abstractNumId="9">
+  <w:abstractNum w:abstractNumId="9" w15:restartNumberingAfterBreak="0">
     <w:nsid w:val="1D4C21ED"/>
     <w:multiLevelType w:val="hybridMultilevel"/>
     <w:tmpl w:val="66B0C89C"/>
@@ -4682,7 +4859,7 @@
       </w:rPr>
     </w:lvl>
   </w:abstractNum>
-  <w:abstractNum w:abstractNumId="10">
+  <w:abstractNum w:abstractNumId="10" w15:restartNumberingAfterBreak="0">
     <w:nsid w:val="1EAB2FFF"/>
     <w:multiLevelType w:val="hybridMultilevel"/>
     <w:tmpl w:val="2DFC8824"/>
@@ -4796,7 +4973,7 @@
       </w:rPr>
     </w:lvl>
   </w:abstractNum>
-  <w:abstractNum w:abstractNumId="11">
+  <w:abstractNum w:abstractNumId="11" w15:restartNumberingAfterBreak="0">
     <w:nsid w:val="21E15EBD"/>
     <w:multiLevelType w:val="hybridMultilevel"/>
     <w:tmpl w:val="938CE83A"/>
@@ -4909,7 +5086,7 @@
       </w:rPr>
     </w:lvl>
   </w:abstractNum>
-  <w:abstractNum w:abstractNumId="12">
+  <w:abstractNum w:abstractNumId="12" w15:restartNumberingAfterBreak="0">
     <w:nsid w:val="2CD768F7"/>
     <w:multiLevelType w:val="multilevel"/>
     <w:tmpl w:val="E146D108"/>
@@ -4995,7 +5172,7 @@
       </w:pPr>
     </w:lvl>
   </w:abstractNum>
-  <w:abstractNum w:abstractNumId="13">
+  <w:abstractNum w:abstractNumId="13" w15:restartNumberingAfterBreak="0">
     <w:nsid w:val="2EF80C77"/>
     <w:multiLevelType w:val="hybridMultilevel"/>
     <w:tmpl w:val="D8D84E0C"/>
@@ -5108,7 +5285,7 @@
       </w:rPr>
     </w:lvl>
   </w:abstractNum>
-  <w:abstractNum w:abstractNumId="14">
+  <w:abstractNum w:abstractNumId="14" w15:restartNumberingAfterBreak="0">
     <w:nsid w:val="2FD40E6A"/>
     <w:multiLevelType w:val="hybridMultilevel"/>
     <w:tmpl w:val="54D6EE1C"/>
@@ -5222,7 +5399,7 @@
       </w:rPr>
     </w:lvl>
   </w:abstractNum>
-  <w:abstractNum w:abstractNumId="15">
+  <w:abstractNum w:abstractNumId="15" w15:restartNumberingAfterBreak="0">
     <w:nsid w:val="36F51CCE"/>
     <w:multiLevelType w:val="hybridMultilevel"/>
     <w:tmpl w:val="9544F796"/>
@@ -5336,7 +5513,7 @@
       </w:rPr>
     </w:lvl>
   </w:abstractNum>
-  <w:abstractNum w:abstractNumId="16">
+  <w:abstractNum w:abstractNumId="16" w15:restartNumberingAfterBreak="0">
     <w:nsid w:val="398B43D2"/>
     <w:multiLevelType w:val="hybridMultilevel"/>
     <w:tmpl w:val="37088F68"/>
@@ -5450,7 +5627,7 @@
       </w:rPr>
     </w:lvl>
   </w:abstractNum>
-  <w:abstractNum w:abstractNumId="17">
+  <w:abstractNum w:abstractNumId="17" w15:restartNumberingAfterBreak="0">
     <w:nsid w:val="3D331C2B"/>
     <w:multiLevelType w:val="hybridMultilevel"/>
     <w:tmpl w:val="BA2E2034"/>
@@ -5563,7 +5740,7 @@
       </w:rPr>
     </w:lvl>
   </w:abstractNum>
-  <w:abstractNum w:abstractNumId="18">
+  <w:abstractNum w:abstractNumId="18" w15:restartNumberingAfterBreak="0">
     <w:nsid w:val="45297602"/>
     <w:multiLevelType w:val="hybridMultilevel"/>
     <w:tmpl w:val="F5822450"/>
@@ -5676,7 +5853,7 @@
       </w:rPr>
     </w:lvl>
   </w:abstractNum>
-  <w:abstractNum w:abstractNumId="19">
+  <w:abstractNum w:abstractNumId="19" w15:restartNumberingAfterBreak="0">
     <w:nsid w:val="4C935620"/>
     <w:multiLevelType w:val="multilevel"/>
     <w:tmpl w:val="241ED9A2"/>
@@ -5765,7 +5942,7 @@
       </w:pPr>
     </w:lvl>
   </w:abstractNum>
-  <w:abstractNum w:abstractNumId="20">
+  <w:abstractNum w:abstractNumId="20" w15:restartNumberingAfterBreak="0">
     <w:nsid w:val="4DE05DF1"/>
     <w:multiLevelType w:val="hybridMultilevel"/>
     <w:tmpl w:val="3FD411CE"/>
@@ -5879,7 +6056,7 @@
       </w:rPr>
     </w:lvl>
   </w:abstractNum>
-  <w:abstractNum w:abstractNumId="21">
+  <w:abstractNum w:abstractNumId="21" w15:restartNumberingAfterBreak="0">
     <w:nsid w:val="4E14160B"/>
     <w:multiLevelType w:val="hybridMultilevel"/>
     <w:tmpl w:val="B5621D50"/>
@@ -5993,7 +6170,7 @@
       </w:rPr>
     </w:lvl>
   </w:abstractNum>
-  <w:abstractNum w:abstractNumId="22">
+  <w:abstractNum w:abstractNumId="22" w15:restartNumberingAfterBreak="0">
     <w:nsid w:val="4FB4704E"/>
     <w:multiLevelType w:val="hybridMultilevel"/>
     <w:tmpl w:val="85D4863E"/>
@@ -6106,7 +6283,7 @@
       </w:rPr>
     </w:lvl>
   </w:abstractNum>
-  <w:abstractNum w:abstractNumId="23">
+  <w:abstractNum w:abstractNumId="23" w15:restartNumberingAfterBreak="0">
     <w:nsid w:val="543071B9"/>
     <w:multiLevelType w:val="hybridMultilevel"/>
     <w:tmpl w:val="3732DCE6"/>
@@ -6220,7 +6397,7 @@
       </w:rPr>
     </w:lvl>
   </w:abstractNum>
-  <w:abstractNum w:abstractNumId="24">
+  <w:abstractNum w:abstractNumId="24" w15:restartNumberingAfterBreak="0">
     <w:nsid w:val="546D24A0"/>
     <w:multiLevelType w:val="hybridMultilevel"/>
     <w:tmpl w:val="8C726B24"/>
@@ -6333,7 +6510,7 @@
       </w:rPr>
     </w:lvl>
   </w:abstractNum>
-  <w:abstractNum w:abstractNumId="25">
+  <w:abstractNum w:abstractNumId="25" w15:restartNumberingAfterBreak="0">
     <w:nsid w:val="54C55C14"/>
     <w:multiLevelType w:val="hybridMultilevel"/>
     <w:tmpl w:val="4A7E49A4"/>
@@ -6446,7 +6623,7 @@
       </w:rPr>
     </w:lvl>
   </w:abstractNum>
-  <w:abstractNum w:abstractNumId="26">
+  <w:abstractNum w:abstractNumId="26" w15:restartNumberingAfterBreak="0">
     <w:nsid w:val="59316431"/>
     <w:multiLevelType w:val="hybridMultilevel"/>
     <w:tmpl w:val="490242FE"/>
@@ -6560,7 +6737,7 @@
       </w:rPr>
     </w:lvl>
   </w:abstractNum>
-  <w:abstractNum w:abstractNumId="27">
+  <w:abstractNum w:abstractNumId="27" w15:restartNumberingAfterBreak="0">
     <w:nsid w:val="5E3C00B9"/>
     <w:multiLevelType w:val="hybridMultilevel"/>
     <w:tmpl w:val="C96CE034"/>
@@ -6674,7 +6851,7 @@
       </w:rPr>
     </w:lvl>
   </w:abstractNum>
-  <w:abstractNum w:abstractNumId="28">
+  <w:abstractNum w:abstractNumId="28" w15:restartNumberingAfterBreak="0">
     <w:nsid w:val="5E4F4507"/>
     <w:multiLevelType w:val="multilevel"/>
     <w:tmpl w:val="F7785DE2"/>
@@ -6760,7 +6937,7 @@
       </w:pPr>
     </w:lvl>
   </w:abstractNum>
-  <w:abstractNum w:abstractNumId="29">
+  <w:abstractNum w:abstractNumId="29" w15:restartNumberingAfterBreak="0">
     <w:nsid w:val="71371A8B"/>
     <w:multiLevelType w:val="multilevel"/>
     <w:tmpl w:val="041D001D"/>
@@ -6846,7 +7023,7 @@
       </w:pPr>
     </w:lvl>
   </w:abstractNum>
-  <w:abstractNum w:abstractNumId="30">
+  <w:abstractNum w:abstractNumId="30" w15:restartNumberingAfterBreak="0">
     <w:nsid w:val="7EB964F8"/>
     <w:multiLevelType w:val="multilevel"/>
     <w:tmpl w:val="2BFE1C0A"/>
@@ -7029,7 +7206,7 @@
 </file>
 
 <file path=word/styles.xml><?xml version="1.0" encoding="utf-8"?>
-<w:styles xmlns:mc="http://schemas.openxmlformats.org/markup-compatibility/2006" xmlns:r="http://schemas.openxmlformats.org/officeDocument/2006/relationships" xmlns:w="http://schemas.openxmlformats.org/wordprocessingml/2006/main" xmlns:w14="http://schemas.microsoft.com/office/word/2010/wordml" mc:Ignorable="w14">
+<w:styles xmlns:mc="http://schemas.openxmlformats.org/markup-compatibility/2006" xmlns:r="http://schemas.openxmlformats.org/officeDocument/2006/relationships" xmlns:w="http://schemas.openxmlformats.org/wordprocessingml/2006/main" xmlns:w14="http://schemas.microsoft.com/office/word/2010/wordml" xmlns:w15="http://schemas.microsoft.com/office/word/2012/wordml" mc:Ignorable="w14 w15">
   <w:docDefaults>
     <w:rPrDefault>
       <w:rPr>
@@ -7039,926 +7216,378 @@
     </w:rPrDefault>
     <w:pPrDefault/>
   </w:docDefaults>
-  <w:latentStyles w:defLockedState="0" w:defUIPriority="99" w:defSemiHidden="1" w:defUnhideWhenUsed="1" w:defQFormat="0" w:count="267">
-    <w:lsdException w:name="Normal" w:semiHidden="0" w:uiPriority="0" w:unhideWhenUsed="0" w:qFormat="1"/>
-    <w:lsdException w:name="heading 1" w:semiHidden="0" w:uiPriority="9" w:unhideWhenUsed="0" w:qFormat="1"/>
-    <w:lsdException w:name="heading 2" w:semiHidden="0" w:uiPriority="9" w:unhideWhenUsed="0" w:qFormat="1"/>
-    <w:lsdException w:name="heading 3" w:semiHidden="0" w:uiPriority="9" w:unhideWhenUsed="0" w:qFormat="1"/>
-    <w:lsdException w:name="heading 4" w:semiHidden="0" w:uiPriority="9" w:unhideWhenUsed="0"/>
-    <w:lsdException w:name="heading 5" w:semiHidden="0" w:uiPriority="9" w:unhideWhenUsed="0"/>
-    <w:lsdException w:name="heading 6" w:semiHidden="0" w:uiPriority="0" w:unhideWhenUsed="0"/>
-    <w:lsdException w:name="heading 7" w:semiHidden="0" w:uiPriority="0" w:unhideWhenUsed="0"/>
-    <w:lsdException w:name="heading 8" w:semiHidden="0" w:uiPriority="0" w:unhideWhenUsed="0"/>
-    <w:lsdException w:name="heading 9" w:semiHidden="0" w:uiPriority="0" w:unhideWhenUsed="0"/>
-    <w:lsdException w:name="toc 1" w:uiPriority="39"/>
-    <w:lsdException w:name="toc 2" w:uiPriority="39"/>
-    <w:lsdException w:name="toc 3" w:uiPriority="39"/>
-    <w:lsdException w:name="toc 4" w:uiPriority="39"/>
-    <w:lsdException w:name="toc 5" w:uiPriority="39"/>
-    <w:lsdException w:name="toc 6" w:uiPriority="39"/>
-    <w:lsdException w:name="toc 7" w:uiPriority="39"/>
-    <w:lsdException w:name="toc 8" w:uiPriority="39"/>
-    <w:lsdException w:name="toc 9" w:uiPriority="39"/>
-    <w:lsdException w:name="footer" w:uiPriority="0"/>
-    <w:lsdException w:name="caption" w:uiPriority="35" w:qFormat="1"/>
-    <w:lsdException w:name="Title" w:semiHidden="0" w:uiPriority="10" w:unhideWhenUsed="0"/>
-    <w:lsdException w:name="Default Paragraph Font" w:uiPriority="1"/>
-    <w:lsdException w:name="Body Text" w:uiPriority="0"/>
-    <w:lsdException w:name="Subtitle" w:semiHidden="0" w:uiPriority="11" w:unhideWhenUsed="0"/>
-    <w:lsdException w:name="Strong" w:semiHidden="0" w:uiPriority="22" w:unhideWhenUsed="0"/>
-    <w:lsdException w:name="Emphasis" w:semiHidden="0" w:uiPriority="20" w:unhideWhenUsed="0"/>
-    <w:lsdException w:name="Table Grid" w:semiHidden="0" w:uiPriority="59" w:unhideWhenUsed="0"/>
-    <w:lsdException w:name="Placeholder Text" w:unhideWhenUsed="0"/>
-    <w:lsdException w:name="No Spacing" w:semiHidden="0" w:uiPriority="1" w:unhideWhenUsed="0"/>
-    <w:lsdException w:name="Light Shading" w:semiHidden="0" w:uiPriority="60" w:unhideWhenUsed="0"/>
-    <w:lsdException w:name="Light List" w:semiHidden="0" w:uiPriority="61" w:unhideWhenUsed="0"/>
-    <w:lsdException w:name="Light Grid" w:semiHidden="0" w:uiPriority="62" w:unhideWhenUsed="0"/>
-    <w:lsdException w:name="Medium Shading 1" w:semiHidden="0" w:uiPriority="63" w:unhideWhenUsed="0"/>
-    <w:lsdException w:name="Medium Shading 2" w:semiHidden="0" w:uiPriority="64" w:unhideWhenUsed="0"/>
-    <w:lsdException w:name="Medium List 1" w:semiHidden="0" w:uiPriority="65" w:unhideWhenUsed="0"/>
-    <w:lsdException w:name="Medium List 2" w:semiHidden="0" w:uiPriority="66" w:unhideWhenUsed="0"/>
-    <w:lsdException w:name="Medium Grid 1" w:semiHidden="0" w:uiPriority="67" w:unhideWhenUsed="0"/>
-    <w:lsdException w:name="Medium Grid 2" w:semiHidden="0" w:uiPriority="68" w:unhideWhenUsed="0"/>
-    <w:lsdException w:name="Medium Grid 3" w:semiHidden="0" w:uiPriority="69" w:unhideWhenUsed="0"/>
-    <w:lsdException w:name="Dark List" w:semiHidden="0" w:uiPriority="70" w:unhideWhenUsed="0"/>
-    <w:lsdException w:name="Colorful Shading" w:semiHidden="0" w:uiPriority="71" w:unhideWhenUsed="0"/>
-    <w:lsdException w:name="Colorful List" w:semiHidden="0" w:uiPriority="72" w:unhideWhenUsed="0"/>
-    <w:lsdException w:name="Colorful Grid" w:semiHidden="0" w:uiPriority="73" w:unhideWhenUsed="0"/>
-    <w:lsdException w:name="Light Shading Accent 1" w:semiHidden="0" w:uiPriority="60" w:unhideWhenUsed="0"/>
-    <w:lsdException w:name="Light List Accent 1" w:semiHidden="0" w:uiPriority="61" w:unhideWhenUsed="0"/>
-    <w:lsdException w:name="Light Grid Accent 1" w:semiHidden="0" w:uiPriority="62" w:unhideWhenUsed="0"/>
-    <w:lsdException w:name="Medium Shading 1 Accent 1" w:semiHidden="0" w:uiPriority="63" w:unhideWhenUsed="0"/>
-    <w:lsdException w:name="Medium Shading 2 Accent 1" w:semiHidden="0" w:uiPriority="64" w:unhideWhenUsed="0"/>
-    <w:lsdException w:name="Medium List 1 Accent 1" w:semiHidden="0" w:uiPriority="65" w:unhideWhenUsed="0"/>
-    <w:lsdException w:name="Revision" w:unhideWhenUsed="0"/>
-    <w:lsdException w:name="List Paragraph" w:semiHidden="0" w:uiPriority="34" w:unhideWhenUsed="0"/>
-    <w:lsdException w:name="Quote" w:semiHidden="0" w:uiPriority="29" w:unhideWhenUsed="0"/>
-    <w:lsdException w:name="Intense Quote" w:semiHidden="0" w:uiPriority="30" w:unhideWhenUsed="0"/>
-    <w:lsdException w:name="Medium List 2 Accent 1" w:semiHidden="0" w:uiPriority="66" w:unhideWhenUsed="0"/>
-    <w:lsdException w:name="Medium Grid 1 Accent 1" w:semiHidden="0" w:uiPriority="67" w:unhideWhenUsed="0"/>
-    <w:lsdException w:name="Medium Grid 2 Accent 1" w:semiHidden="0" w:uiPriority="68" w:unhideWhenUsed="0"/>
-    <w:lsdException w:name="Medium Grid 3 Accent 1" w:semiHidden="0" w:uiPriority="69" w:unhideWhenUsed="0"/>
-    <w:lsdException w:name="Dark List Accent 1" w:semiHidden="0" w:uiPriority="70" w:unhideWhenUsed="0"/>
-    <w:lsdException w:name="Colorful Shading Accent 1" w:semiHidden="0" w:uiPriority="71" w:unhideWhenUsed="0"/>
-    <w:lsdException w:name="Colorful List Accent 1" w:semiHidden="0" w:uiPriority="72" w:unhideWhenUsed="0"/>
-    <w:lsdException w:name="Colorful Grid Accent 1" w:semiHidden="0" w:uiPriority="73" w:unhideWhenUsed="0"/>
-    <w:lsdException w:name="Light Shading Accent 2" w:semiHidden="0" w:uiPriority="60" w:unhideWhenUsed="0"/>
-    <w:lsdException w:name="Light List Accent 2" w:semiHidden="0" w:uiPriority="61" w:unhideWhenUsed="0"/>
-    <w:lsdException w:name="Light Grid Accent 2" w:semiHidden="0" w:uiPriority="62" w:unhideWhenUsed="0"/>
-    <w:lsdException w:name="Medium Shading 1 Accent 2" w:semiHidden="0" w:uiPriority="63" w:unhideWhenUsed="0"/>
-    <w:lsdException w:name="Medium Shading 2 Accent 2" w:semiHidden="0" w:uiPriority="64" w:unhideWhenUsed="0"/>
-    <w:lsdException w:name="Medium List 1 Accent 2" w:semiHidden="0" w:uiPriority="65" w:unhideWhenUsed="0"/>
-    <w:lsdException w:name="Medium List 2 Accent 2" w:semiHidden="0" w:uiPriority="66" w:unhideWhenUsed="0"/>
-    <w:lsdException w:name="Medium Grid 1 Accent 2" w:semiHidden="0" w:uiPriority="67" w:unhideWhenUsed="0"/>
-    <w:lsdException w:name="Medium Grid 2 Accent 2" w:semiHidden="0" w:uiPriority="68" w:unhideWhenUsed="0"/>
-    <w:lsdException w:name="Medium Grid 3 Accent 2" w:semiHidden="0" w:uiPriority="69" w:unhideWhenUsed="0"/>
-    <w:lsdException w:name="Dark List Accent 2" w:semiHidden="0" w:uiPriority="70" w:unhideWhenUsed="0"/>
-    <w:lsdException w:name="Colorful Shading Accent 2" w:semiHidden="0" w:uiPriority="71" w:unhideWhenUsed="0"/>
-    <w:lsdException w:name="Colorful List Accent 2" w:semiHidden="0" w:uiPriority="72" w:unhideWhenUsed="0"/>
-    <w:lsdException w:name="Colorful Grid Accent 2" w:semiHidden="0" w:uiPriority="73" w:unhideWhenUsed="0"/>
-    <w:lsdException w:name="Light Shading Accent 3" w:semiHidden="0" w:uiPriority="60" w:unhideWhenUsed="0"/>
-    <w:lsdException w:name="Light List Accent 3" w:semiHidden="0" w:uiPriority="61" w:unhideWhenUsed="0"/>
-    <w:lsdException w:name="Light Grid Accent 3" w:semiHidden="0" w:uiPriority="62" w:unhideWhenUsed="0"/>
-    <w:lsdException w:name="Medium Shading 1 Accent 3" w:semiHidden="0" w:uiPriority="63" w:unhideWhenUsed="0"/>
-    <w:lsdException w:name="Medium Shading 2 Accent 3" w:semiHidden="0" w:uiPriority="64" w:unhideWhenUsed="0"/>
-    <w:lsdException w:name="Medium List 1 Accent 3" w:semiHidden="0" w:uiPriority="65" w:unhideWhenUsed="0"/>
-    <w:lsdException w:name="Medium List 2 Accent 3" w:semiHidden="0" w:uiPriority="66" w:unhideWhenUsed="0"/>
-    <w:lsdException w:name="Medium Grid 1 Accent 3" w:semiHidden="0" w:uiPriority="67" w:unhideWhenUsed="0"/>
-    <w:lsdException w:name="Medium Grid 2 Accent 3" w:semiHidden="0" w:uiPriority="68" w:unhideWhenUsed="0"/>
-    <w:lsdException w:name="Medium Grid 3 Accent 3" w:semiHidden="0" w:uiPriority="69" w:unhideWhenUsed="0"/>
-    <w:lsdException w:name="Dark List Accent 3" w:semiHidden="0" w:uiPriority="70" w:unhideWhenUsed="0"/>
-    <w:lsdException w:name="Colorful Shading Accent 3" w:semiHidden="0" w:uiPriority="71" w:unhideWhenUsed="0"/>
-    <w:lsdException w:name="Colorful List Accent 3" w:semiHidden="0" w:uiPriority="72" w:unhideWhenUsed="0"/>
-    <w:lsdException w:name="Colorful Grid Accent 3" w:semiHidden="0" w:uiPriority="73" w:unhideWhenUsed="0"/>
-    <w:lsdException w:name="Light Shading Accent 4" w:semiHidden="0" w:uiPriority="60" w:unhideWhenUsed="0"/>
-    <w:lsdException w:name="Light List Accent 4" w:semiHidden="0" w:uiPriority="61" w:unhideWhenUsed="0"/>
-    <w:lsdException w:name="Light Grid Accent 4" w:semiHidden="0" w:uiPriority="62" w:unhideWhenUsed="0"/>
-    <w:lsdException w:name="Medium Shading 1 Accent 4" w:semiHidden="0" w:uiPriority="63" w:unhideWhenUsed="0"/>
-    <w:lsdException w:name="Medium Shading 2 Accent 4" w:semiHidden="0" w:uiPriority="64" w:unhideWhenUsed="0"/>
-    <w:lsdException w:name="Medium List 1 Accent 4" w:semiHidden="0" w:uiPriority="65" w:unhideWhenUsed="0"/>
-    <w:lsdException w:name="Medium List 2 Accent 4" w:semiHidden="0" w:uiPriority="66" w:unhideWhenUsed="0"/>
-    <w:lsdException w:name="Medium Grid 1 Accent 4" w:semiHidden="0" w:uiPriority="67" w:unhideWhenUsed="0"/>
-    <w:lsdException w:name="Medium Grid 2 Accent 4" w:semiHidden="0" w:uiPriority="68" w:unhideWhenUsed="0"/>
-    <w:lsdException w:name="Medium Grid 3 Accent 4" w:semiHidden="0" w:uiPriority="69" w:unhideWhenUsed="0"/>
-    <w:lsdException w:name="Dark List Accent 4" w:semiHidden="0" w:uiPriority="70" w:unhideWhenUsed="0"/>
-    <w:lsdException w:name="Colorful Shading Accent 4" w:semiHidden="0" w:uiPriority="71" w:unhideWhenUsed="0"/>
-    <w:lsdException w:name="Colorful List Accent 4" w:semiHidden="0" w:uiPriority="72" w:unhideWhenUsed="0"/>
-    <w:lsdException w:name="Colorful Grid Accent 4" w:semiHidden="0" w:uiPriority="73" w:unhideWhenUsed="0"/>
-    <w:lsdException w:name="Light Shading Accent 5" w:semiHidden="0" w:uiPriority="60" w:unhideWhenUsed="0"/>
-    <w:lsdException w:name="Light List Accent 5" w:semiHidden="0" w:uiPriority="61" w:unhideWhenUsed="0"/>
-    <w:lsdException w:name="Light Grid Accent 5" w:semiHidden="0" w:uiPriority="62" w:unhideWhenUsed="0"/>
-    <w:lsdException w:name="Medium Shading 1 Accent 5" w:semiHidden="0" w:uiPriority="63" w:unhideWhenUsed="0"/>
-    <w:lsdException w:name="Medium Shading 2 Accent 5" w:semiHidden="0" w:uiPriority="64" w:unhideWhenUsed="0"/>
-    <w:lsdException w:name="Medium List 1 Accent 5" w:semiHidden="0" w:uiPriority="65" w:unhideWhenUsed="0"/>
-    <w:lsdException w:name="Medium List 2 Accent 5" w:semiHidden="0" w:uiPriority="66" w:unhideWhenUsed="0"/>
-    <w:lsdException w:name="Medium Grid 1 Accent 5" w:semiHidden="0" w:uiPriority="67" w:unhideWhenUsed="0"/>
-    <w:lsdException w:name="Medium Grid 2 Accent 5" w:semiHidden="0" w:uiPriority="68" w:unhideWhenUsed="0"/>
-    <w:lsdException w:name="Medium Grid 3 Accent 5" w:semiHidden="0" w:uiPriority="69" w:unhideWhenUsed="0"/>
-    <w:lsdException w:name="Dark List Accent 5" w:semiHidden="0" w:uiPriority="70" w:unhideWhenUsed="0"/>
-    <w:lsdException w:name="Colorful Shading Accent 5" w:semiHidden="0" w:uiPriority="71" w:unhideWhenUsed="0"/>
-    <w:lsdException w:name="Colorful List Accent 5" w:semiHidden="0" w:uiPriority="72" w:unhideWhenUsed="0"/>
-    <w:lsdException w:name="Colorful Grid Accent 5" w:semiHidden="0" w:uiPriority="73" w:unhideWhenUsed="0"/>
-    <w:lsdException w:name="Light Shading Accent 6" w:semiHidden="0" w:uiPriority="60" w:unhideWhenUsed="0"/>
-    <w:lsdException w:name="Light List Accent 6" w:semiHidden="0" w:uiPriority="61" w:unhideWhenUsed="0"/>
-    <w:lsdException w:name="Light Grid Accent 6" w:semiHidden="0" w:uiPriority="62" w:unhideWhenUsed="0"/>
-    <w:lsdException w:name="Medium Shading 1 Accent 6" w:semiHidden="0" w:uiPriority="63" w:unhideWhenUsed="0"/>
-    <w:lsdException w:name="Medium Shading 2 Accent 6" w:semiHidden="0" w:uiPriority="64" w:unhideWhenUsed="0"/>
-    <w:lsdException w:name="Medium List 1 Accent 6" w:semiHidden="0" w:uiPriority="65" w:unhideWhenUsed="0"/>
-    <w:lsdException w:name="Medium List 2 Accent 6" w:semiHidden="0" w:uiPriority="66" w:unhideWhenUsed="0"/>
-    <w:lsdException w:name="Medium Grid 1 Accent 6" w:semiHidden="0" w:uiPriority="67" w:unhideWhenUsed="0"/>
-    <w:lsdException w:name="Medium Grid 2 Accent 6" w:semiHidden="0" w:uiPriority="68" w:unhideWhenUsed="0"/>
-    <w:lsdException w:name="Medium Grid 3 Accent 6" w:semiHidden="0" w:uiPriority="69" w:unhideWhenUsed="0"/>
-    <w:lsdException w:name="Dark List Accent 6" w:semiHidden="0" w:uiPriority="70" w:unhideWhenUsed="0"/>
-    <w:lsdException w:name="Colorful Shading Accent 6" w:semiHidden="0" w:uiPriority="71" w:unhideWhenUsed="0"/>
-    <w:lsdException w:name="Colorful List Accent 6" w:semiHidden="0" w:uiPriority="72" w:unhideWhenUsed="0"/>
-    <w:lsdException w:name="Colorful Grid Accent 6" w:semiHidden="0" w:uiPriority="73" w:unhideWhenUsed="0"/>
-    <w:lsdException w:name="Subtle Emphasis" w:semiHidden="0" w:uiPriority="19" w:unhideWhenUsed="0"/>
-    <w:lsdException w:name="Intense Emphasis" w:semiHidden="0" w:uiPriority="21" w:unhideWhenUsed="0"/>
-    <w:lsdException w:name="Subtle Reference" w:semiHidden="0" w:uiPriority="31" w:unhideWhenUsed="0"/>
-    <w:lsdException w:name="Intense Reference" w:semiHidden="0" w:uiPriority="32" w:unhideWhenUsed="0"/>
-    <w:lsdException w:name="Book Title" w:semiHidden="0" w:uiPriority="33" w:unhideWhenUsed="0"/>
-    <w:lsdException w:name="Bibliography" w:uiPriority="37"/>
-    <w:lsdException w:name="TOC Heading" w:uiPriority="39" w:qFormat="1"/>
-  </w:latentStyles>
-  <w:style w:type="paragraph" w:default="1" w:styleId="Normal">
-    <w:name w:val="Normal"/>
-    <w:qFormat/>
-    <w:rsid w:val="00CF47A0"/>
-    <w:pPr>
-      <w:spacing w:line="280" w:lineRule="atLeast"/>
-    </w:pPr>
-    <w:rPr>
-      <w:rFonts w:ascii="Georgia" w:hAnsi="Georgia"/>
-      <w:szCs w:val="22"/>
-      <w:lang w:eastAsia="en-US"/>
-    </w:rPr>
-  </w:style>
-  <w:style w:type="paragraph" w:styleId="Heading1">
-    <w:name w:val="heading 1"/>
-    <w:basedOn w:val="Normal"/>
-    <w:next w:val="Normal"/>
-    <w:link w:val="Heading1Char"/>
-    <w:uiPriority w:val="9"/>
-    <w:qFormat/>
-    <w:rsid w:val="00DE35C6"/>
-    <w:pPr>
-      <w:keepNext/>
-      <w:keepLines/>
-      <w:numPr>
-        <w:numId w:val="31"/>
-      </w:numPr>
-      <w:tabs>
-        <w:tab w:val="left" w:pos="5423"/>
-      </w:tabs>
-      <w:spacing w:before="360" w:after="120" w:line="400" w:lineRule="atLeast"/>
-      <w:outlineLvl w:val="0"/>
-    </w:pPr>
-    <w:rPr>
-      <w:rFonts w:eastAsia="Times New Roman"/>
-      <w:bCs/>
-      <w:sz w:val="30"/>
-      <w:szCs w:val="28"/>
-    </w:rPr>
-  </w:style>
-  <w:style w:type="paragraph" w:styleId="Heading2">
-    <w:name w:val="heading 2"/>
-    <w:basedOn w:val="Normal"/>
-    <w:next w:val="Normal"/>
-    <w:link w:val="Heading2Char"/>
-    <w:autoRedefine/>
-    <w:uiPriority w:val="9"/>
-    <w:qFormat/>
-    <w:rsid w:val="00DE35C6"/>
-    <w:pPr>
-      <w:keepNext/>
-      <w:keepLines/>
-      <w:widowControl w:val="0"/>
-      <w:numPr>
-        <w:ilvl w:val="1"/>
-        <w:numId w:val="31"/>
-      </w:numPr>
-      <w:suppressAutoHyphens/>
-      <w:spacing w:before="360" w:after="60" w:line="240" w:lineRule="atLeast"/>
-      <w:outlineLvl w:val="1"/>
-    </w:pPr>
-    <w:rPr>
-      <w:rFonts w:eastAsia="Times New Roman"/>
-      <w:bCs/>
-      <w:sz w:val="24"/>
-      <w:szCs w:val="26"/>
-    </w:rPr>
-  </w:style>
-  <w:style w:type="paragraph" w:styleId="Heading3">
-    <w:name w:val="heading 3"/>
-    <w:basedOn w:val="Normal"/>
-    <w:next w:val="Normal"/>
-    <w:link w:val="Heading3Char"/>
-    <w:uiPriority w:val="9"/>
-    <w:qFormat/>
-    <w:rsid w:val="00DE35C6"/>
-    <w:pPr>
-      <w:keepNext/>
-      <w:keepLines/>
-      <w:numPr>
-        <w:ilvl w:val="2"/>
-        <w:numId w:val="31"/>
-      </w:numPr>
-      <w:spacing w:after="80" w:line="300" w:lineRule="atLeast"/>
-      <w:outlineLvl w:val="2"/>
-    </w:pPr>
-    <w:rPr>
-      <w:rFonts w:eastAsia="Times New Roman"/>
-      <w:bCs/>
-    </w:rPr>
-  </w:style>
-  <w:style w:type="paragraph" w:styleId="Heading4">
-    <w:name w:val="heading 4"/>
-    <w:basedOn w:val="Normal"/>
-    <w:next w:val="Normal"/>
-    <w:link w:val="Heading4Char"/>
-    <w:uiPriority w:val="9"/>
-    <w:rsid w:val="005A0069"/>
-    <w:pPr>
-      <w:keepNext/>
-      <w:keepLines/>
-      <w:spacing w:after="80"/>
-      <w:outlineLvl w:val="3"/>
-    </w:pPr>
-    <w:rPr>
-      <w:rFonts w:eastAsia="Times New Roman"/>
-      <w:bCs/>
-      <w:iCs/>
-      <w:sz w:val="24"/>
-    </w:rPr>
-  </w:style>
-  <w:style w:type="paragraph" w:styleId="Heading5">
-    <w:name w:val="heading 5"/>
-    <w:basedOn w:val="Normal"/>
-    <w:next w:val="Normal"/>
-    <w:link w:val="Heading5Char"/>
-    <w:uiPriority w:val="9"/>
-    <w:rsid w:val="00212825"/>
-    <w:pPr>
-      <w:keepNext/>
-      <w:keepLines/>
-      <w:spacing w:before="200"/>
-      <w:outlineLvl w:val="4"/>
-    </w:pPr>
-    <w:rPr>
-      <w:rFonts w:ascii="Cambria" w:eastAsia="Times New Roman" w:hAnsi="Cambria"/>
-      <w:color w:val="001522"/>
-    </w:rPr>
-  </w:style>
-  <w:style w:type="paragraph" w:styleId="Heading6">
-    <w:name w:val="heading 6"/>
-    <w:basedOn w:val="Normal"/>
-    <w:next w:val="Normal"/>
-    <w:rsid w:val="00003FF5"/>
-    <w:pPr>
-      <w:widowControl w:val="0"/>
-      <w:tabs>
-        <w:tab w:val="num" w:pos="-946"/>
-      </w:tabs>
-      <w:adjustRightInd w:val="0"/>
-      <w:spacing w:before="240" w:after="60" w:line="240" w:lineRule="atLeast"/>
-      <w:ind w:left="-946" w:hanging="1152"/>
-      <w:textAlignment w:val="baseline"/>
-      <w:outlineLvl w:val="5"/>
-    </w:pPr>
-    <w:rPr>
-      <w:rFonts w:ascii="Times New Roman" w:eastAsia="Times New Roman" w:hAnsi="Times New Roman"/>
-      <w:b/>
-      <w:bCs/>
-      <w:sz w:val="22"/>
-      <w:lang w:eastAsia="sv-SE"/>
-    </w:rPr>
-  </w:style>
-  <w:style w:type="paragraph" w:styleId="Heading7">
-    <w:name w:val="heading 7"/>
-    <w:basedOn w:val="Normal"/>
-    <w:next w:val="Normal"/>
-    <w:rsid w:val="00003FF5"/>
-    <w:pPr>
-      <w:widowControl w:val="0"/>
-      <w:tabs>
-        <w:tab w:val="num" w:pos="-802"/>
-      </w:tabs>
-      <w:adjustRightInd w:val="0"/>
-      <w:spacing w:before="240" w:after="60" w:line="240" w:lineRule="atLeast"/>
-      <w:ind w:left="-802" w:hanging="1296"/>
-      <w:textAlignment w:val="baseline"/>
-      <w:outlineLvl w:val="6"/>
-    </w:pPr>
-    <w:rPr>
-      <w:rFonts w:ascii="Times New Roman" w:eastAsia="Times New Roman" w:hAnsi="Times New Roman"/>
-      <w:sz w:val="24"/>
-      <w:szCs w:val="24"/>
-      <w:lang w:eastAsia="sv-SE"/>
-    </w:rPr>
-  </w:style>
-  <w:style w:type="paragraph" w:styleId="Heading8">
-    <w:name w:val="heading 8"/>
-    <w:basedOn w:val="Normal"/>
-    <w:next w:val="Normal"/>
-    <w:rsid w:val="00003FF5"/>
-    <w:pPr>
-      <w:widowControl w:val="0"/>
-      <w:tabs>
-        <w:tab w:val="num" w:pos="-658"/>
-      </w:tabs>
-      <w:adjustRightInd w:val="0"/>
-      <w:spacing w:before="240" w:after="60" w:line="240" w:lineRule="atLeast"/>
-      <w:ind w:left="-658" w:hanging="1440"/>
-      <w:textAlignment w:val="baseline"/>
-      <w:outlineLvl w:val="7"/>
-    </w:pPr>
-    <w:rPr>
-      <w:rFonts w:ascii="Times New Roman" w:eastAsia="Times New Roman" w:hAnsi="Times New Roman"/>
-      <w:i/>
-      <w:iCs/>
-      <w:sz w:val="24"/>
-      <w:szCs w:val="24"/>
-      <w:lang w:eastAsia="sv-SE"/>
-    </w:rPr>
-  </w:style>
-  <w:style w:type="paragraph" w:styleId="Heading9">
-    <w:name w:val="heading 9"/>
-    <w:basedOn w:val="Normal"/>
-    <w:next w:val="Normal"/>
-    <w:rsid w:val="00003FF5"/>
-    <w:pPr>
-      <w:widowControl w:val="0"/>
-      <w:tabs>
-        <w:tab w:val="num" w:pos="-514"/>
-      </w:tabs>
-      <w:adjustRightInd w:val="0"/>
-      <w:spacing w:before="240" w:after="60" w:line="240" w:lineRule="atLeast"/>
-      <w:ind w:left="-514" w:hanging="1584"/>
-      <w:textAlignment w:val="baseline"/>
-      <w:outlineLvl w:val="8"/>
-    </w:pPr>
-    <w:rPr>
-      <w:rFonts w:ascii="Arial" w:eastAsia="Times New Roman" w:hAnsi="Arial" w:cs="Arial"/>
-      <w:sz w:val="22"/>
-      <w:lang w:eastAsia="sv-SE"/>
-    </w:rPr>
-  </w:style>
-  <w:style w:type="character" w:default="1" w:styleId="DefaultParagraphFont">
-    <w:name w:val="Default Paragraph Font"/>
-    <w:uiPriority w:val="1"/>
-    <w:semiHidden/>
-    <w:unhideWhenUsed/>
-  </w:style>
-  <w:style w:type="table" w:default="1" w:styleId="TableNormal">
-    <w:name w:val="Normal Table"/>
-    <w:uiPriority w:val="99"/>
-    <w:semiHidden/>
-    <w:unhideWhenUsed/>
-    <w:tblPr>
-      <w:tblInd w:w="0" w:type="dxa"/>
-      <w:tblCellMar>
-        <w:top w:w="0" w:type="dxa"/>
-        <w:left w:w="108" w:type="dxa"/>
-        <w:bottom w:w="0" w:type="dxa"/>
-        <w:right w:w="108" w:type="dxa"/>
-      </w:tblCellMar>
-    </w:tblPr>
-  </w:style>
-  <w:style w:type="numbering" w:default="1" w:styleId="NoList">
-    <w:name w:val="No List"/>
-    <w:uiPriority w:val="99"/>
-    <w:semiHidden/>
-    <w:unhideWhenUsed/>
-  </w:style>
-  <w:style w:type="character" w:customStyle="1" w:styleId="Heading1Char">
-    <w:name w:val="Heading 1 Char"/>
-    <w:basedOn w:val="DefaultParagraphFont"/>
-    <w:link w:val="Heading1"/>
-    <w:uiPriority w:val="9"/>
-    <w:rsid w:val="00DE35C6"/>
-    <w:rPr>
-      <w:rFonts w:ascii="Georgia" w:eastAsia="Times New Roman" w:hAnsi="Georgia"/>
-      <w:bCs/>
-      <w:sz w:val="30"/>
-      <w:szCs w:val="28"/>
-      <w:lang w:eastAsia="en-US"/>
-    </w:rPr>
-  </w:style>
-  <w:style w:type="character" w:customStyle="1" w:styleId="Heading2Char">
-    <w:name w:val="Heading 2 Char"/>
-    <w:basedOn w:val="DefaultParagraphFont"/>
-    <w:link w:val="Heading2"/>
-    <w:uiPriority w:val="9"/>
-    <w:rsid w:val="00DE35C6"/>
-    <w:rPr>
-      <w:rFonts w:ascii="Georgia" w:eastAsia="Times New Roman" w:hAnsi="Georgia"/>
-      <w:bCs/>
-      <w:sz w:val="24"/>
-      <w:szCs w:val="26"/>
-      <w:lang w:eastAsia="en-US"/>
-    </w:rPr>
-  </w:style>
-  <w:style w:type="character" w:customStyle="1" w:styleId="Heading3Char">
-    <w:name w:val="Heading 3 Char"/>
-    <w:basedOn w:val="DefaultParagraphFont"/>
-    <w:link w:val="Heading3"/>
-    <w:uiPriority w:val="9"/>
-    <w:rsid w:val="00DE35C6"/>
-    <w:rPr>
-      <w:rFonts w:ascii="Georgia" w:eastAsia="Times New Roman" w:hAnsi="Georgia"/>
-      <w:bCs/>
-      <w:szCs w:val="22"/>
-      <w:lang w:eastAsia="en-US"/>
-    </w:rPr>
-  </w:style>
-  <w:style w:type="character" w:customStyle="1" w:styleId="Heading4Char">
-    <w:name w:val="Heading 4 Char"/>
-    <w:basedOn w:val="DefaultParagraphFont"/>
-    <w:link w:val="Heading4"/>
-    <w:uiPriority w:val="9"/>
-    <w:semiHidden/>
-    <w:rsid w:val="00415214"/>
-    <w:rPr>
-      <w:rFonts w:ascii="Georgia" w:eastAsia="Times New Roman" w:hAnsi="Georgia" w:cs="Times New Roman"/>
-      <w:bCs/>
-      <w:iCs/>
-      <w:sz w:val="24"/>
-    </w:rPr>
-  </w:style>
-  <w:style w:type="character" w:customStyle="1" w:styleId="Heading5Char">
-    <w:name w:val="Heading 5 Char"/>
-    <w:basedOn w:val="DefaultParagraphFont"/>
-    <w:link w:val="Heading5"/>
-    <w:uiPriority w:val="9"/>
-    <w:semiHidden/>
-    <w:rsid w:val="00212825"/>
-    <w:rPr>
-      <w:rFonts w:ascii="Cambria" w:eastAsia="Times New Roman" w:hAnsi="Cambria" w:cs="Times New Roman"/>
-      <w:color w:val="001522"/>
-      <w:sz w:val="19"/>
-    </w:rPr>
-  </w:style>
-  <w:style w:type="paragraph" w:styleId="Header">
-    <w:name w:val="header"/>
-    <w:basedOn w:val="Normal"/>
-    <w:link w:val="HeaderChar"/>
-    <w:uiPriority w:val="99"/>
-    <w:unhideWhenUsed/>
-    <w:rsid w:val="00C72B17"/>
-    <w:pPr>
-      <w:tabs>
-        <w:tab w:val="center" w:pos="4536"/>
-        <w:tab w:val="right" w:pos="9072"/>
-      </w:tabs>
-      <w:spacing w:line="240" w:lineRule="auto"/>
-    </w:pPr>
-  </w:style>
-  <w:style w:type="character" w:customStyle="1" w:styleId="HeaderChar">
-    <w:name w:val="Header Char"/>
-    <w:basedOn w:val="DefaultParagraphFont"/>
-    <w:link w:val="Header"/>
-    <w:uiPriority w:val="99"/>
-    <w:rsid w:val="00C72B17"/>
-    <w:rPr>
-      <w:rFonts w:ascii="Georgia" w:hAnsi="Georgia"/>
-      <w:sz w:val="20"/>
-    </w:rPr>
-  </w:style>
-  <w:style w:type="character" w:styleId="FollowedHyperlink">
-    <w:name w:val="FollowedHyperlink"/>
-    <w:basedOn w:val="DefaultParagraphFont"/>
-    <w:uiPriority w:val="99"/>
-    <w:semiHidden/>
-    <w:unhideWhenUsed/>
-    <w:rsid w:val="00A03D94"/>
-    <w:rPr>
-      <w:color w:val="772059"/>
-      <w:u w:val="single"/>
-    </w:rPr>
-  </w:style>
-  <w:style w:type="paragraph" w:styleId="Footer">
-    <w:name w:val="footer"/>
-    <w:basedOn w:val="Normal"/>
-    <w:link w:val="FooterChar"/>
-    <w:unhideWhenUsed/>
-    <w:rsid w:val="00CF47A0"/>
-    <w:pPr>
-      <w:tabs>
-        <w:tab w:val="center" w:pos="4309"/>
-        <w:tab w:val="right" w:pos="8618"/>
-      </w:tabs>
-      <w:spacing w:line="160" w:lineRule="atLeast"/>
-      <w:ind w:left="567"/>
-    </w:pPr>
-    <w:rPr>
-      <w:sz w:val="12"/>
-    </w:rPr>
-  </w:style>
-  <w:style w:type="character" w:customStyle="1" w:styleId="FooterChar">
-    <w:name w:val="Footer Char"/>
-    <w:basedOn w:val="DefaultParagraphFont"/>
-    <w:link w:val="Footer"/>
-    <w:rsid w:val="00CF47A0"/>
-    <w:rPr>
-      <w:rFonts w:ascii="Georgia" w:hAnsi="Georgia"/>
-      <w:sz w:val="12"/>
-      <w:szCs w:val="22"/>
-      <w:lang w:eastAsia="en-US"/>
-    </w:rPr>
-  </w:style>
-  <w:style w:type="paragraph" w:styleId="ListParagraph">
-    <w:name w:val="List Paragraph"/>
-    <w:basedOn w:val="Normal"/>
-    <w:link w:val="ListParagraphChar"/>
-    <w:uiPriority w:val="34"/>
-    <w:rsid w:val="008F38AA"/>
-    <w:pPr>
-      <w:ind w:left="720" w:hanging="360"/>
-      <w:contextualSpacing/>
-    </w:pPr>
-  </w:style>
-  <w:style w:type="character" w:customStyle="1" w:styleId="ListParagraphChar">
-    <w:name w:val="List Paragraph Char"/>
-    <w:basedOn w:val="DefaultParagraphFont"/>
-    <w:link w:val="ListParagraph"/>
-    <w:uiPriority w:val="34"/>
-    <w:rsid w:val="008F38AA"/>
-    <w:rPr>
-      <w:rFonts w:ascii="Georgia" w:hAnsi="Georgia"/>
-      <w:sz w:val="20"/>
-    </w:rPr>
-  </w:style>
-  <w:style w:type="paragraph" w:styleId="ListBullet">
-    <w:name w:val="List Bullet"/>
-    <w:basedOn w:val="Normal"/>
-    <w:uiPriority w:val="99"/>
-    <w:semiHidden/>
-    <w:unhideWhenUsed/>
-    <w:rsid w:val="00633EAD"/>
-    <w:pPr>
-      <w:ind w:left="360" w:hanging="360"/>
-      <w:contextualSpacing/>
-    </w:pPr>
-  </w:style>
-  <w:style w:type="table" w:styleId="TableGrid">
-    <w:name w:val="Table Grid"/>
-    <w:basedOn w:val="TableNormal"/>
-    <w:uiPriority w:val="59"/>
-    <w:semiHidden/>
-    <w:rsid w:val="00E738E4"/>
-    <w:tblPr>
-      <w:tblBorders>
-        <w:top w:val="single" w:sz="4" w:space="0" w:color="000000"/>
-        <w:left w:val="single" w:sz="4" w:space="0" w:color="000000"/>
-        <w:bottom w:val="single" w:sz="4" w:space="0" w:color="000000"/>
-        <w:right w:val="single" w:sz="4" w:space="0" w:color="000000"/>
-        <w:insideH w:val="single" w:sz="4" w:space="0" w:color="000000"/>
-        <w:insideV w:val="single" w:sz="4" w:space="0" w:color="000000"/>
-      </w:tblBorders>
-    </w:tblPr>
-  </w:style>
-  <w:style w:type="paragraph" w:styleId="BalloonText">
-    <w:name w:val="Balloon Text"/>
-    <w:basedOn w:val="Normal"/>
-    <w:link w:val="BalloonTextChar"/>
-    <w:uiPriority w:val="99"/>
-    <w:semiHidden/>
-    <w:unhideWhenUsed/>
-    <w:rsid w:val="00F46893"/>
-    <w:pPr>
-      <w:spacing w:line="240" w:lineRule="auto"/>
-    </w:pPr>
-    <w:rPr>
-      <w:rFonts w:ascii="Tahoma" w:hAnsi="Tahoma" w:cs="Tahoma"/>
-      <w:sz w:val="16"/>
-      <w:szCs w:val="16"/>
-    </w:rPr>
-  </w:style>
-  <w:style w:type="character" w:customStyle="1" w:styleId="BalloonTextChar">
-    <w:name w:val="Balloon Text Char"/>
-    <w:basedOn w:val="DefaultParagraphFont"/>
-    <w:link w:val="BalloonText"/>
-    <w:uiPriority w:val="99"/>
-    <w:semiHidden/>
-    <w:rsid w:val="00F46893"/>
-    <w:rPr>
-      <w:rFonts w:ascii="Tahoma" w:hAnsi="Tahoma" w:cs="Tahoma"/>
-      <w:sz w:val="16"/>
-      <w:szCs w:val="16"/>
-    </w:rPr>
-  </w:style>
-  <w:style w:type="paragraph" w:styleId="Subtitle">
-    <w:name w:val="Subtitle"/>
-    <w:basedOn w:val="Normal"/>
-    <w:next w:val="Normal"/>
-    <w:link w:val="SubtitleChar"/>
-    <w:uiPriority w:val="11"/>
-    <w:rsid w:val="00415214"/>
-    <w:pPr>
-      <w:numPr>
-        <w:ilvl w:val="1"/>
-      </w:numPr>
-      <w:spacing w:after="80"/>
-    </w:pPr>
-    <w:rPr>
-      <w:rFonts w:eastAsia="Times New Roman"/>
-      <w:iCs/>
-      <w:color w:val="002B45"/>
-      <w:spacing w:val="15"/>
-      <w:sz w:val="24"/>
-      <w:szCs w:val="24"/>
-    </w:rPr>
-  </w:style>
-  <w:style w:type="character" w:customStyle="1" w:styleId="SubtitleChar">
-    <w:name w:val="Subtitle Char"/>
-    <w:basedOn w:val="DefaultParagraphFont"/>
-    <w:link w:val="Subtitle"/>
-    <w:uiPriority w:val="11"/>
-    <w:rsid w:val="00415214"/>
-    <w:rPr>
-      <w:rFonts w:ascii="Georgia" w:eastAsia="Times New Roman" w:hAnsi="Georgia" w:cs="Times New Roman"/>
-      <w:iCs/>
-      <w:color w:val="002B45"/>
-      <w:spacing w:val="15"/>
-      <w:sz w:val="24"/>
-      <w:szCs w:val="24"/>
-    </w:rPr>
-  </w:style>
-  <w:style w:type="character" w:styleId="Hyperlink">
-    <w:name w:val="Hyperlink"/>
-    <w:basedOn w:val="DefaultParagraphFont"/>
-    <w:uiPriority w:val="99"/>
-    <w:rsid w:val="00F456CC"/>
-    <w:rPr>
-      <w:color w:val="0000FF"/>
-      <w:u w:val="single"/>
-    </w:rPr>
-  </w:style>
-  <w:style w:type="paragraph" w:styleId="BodyText">
-    <w:name w:val="Body Text"/>
-    <w:basedOn w:val="Normal"/>
-    <w:link w:val="BodyTextChar"/>
-    <w:rsid w:val="00933E2C"/>
-    <w:pPr>
-      <w:spacing w:before="20" w:after="100" w:line="240" w:lineRule="auto"/>
-    </w:pPr>
-    <w:rPr>
-      <w:rFonts w:ascii="Times New Roman" w:eastAsia="Times New Roman" w:hAnsi="Times New Roman"/>
-      <w:sz w:val="22"/>
-      <w:szCs w:val="24"/>
-      <w:lang w:val="en-GB" w:eastAsia="en-GB"/>
-    </w:rPr>
-  </w:style>
-  <w:style w:type="character" w:customStyle="1" w:styleId="BodyTextChar">
-    <w:name w:val="Body Text Char"/>
-    <w:basedOn w:val="DefaultParagraphFont"/>
-    <w:link w:val="BodyText"/>
-    <w:rsid w:val="00933E2C"/>
-    <w:rPr>
-      <w:rFonts w:ascii="Times New Roman" w:eastAsia="Times New Roman" w:hAnsi="Times New Roman"/>
-      <w:sz w:val="22"/>
-      <w:szCs w:val="24"/>
-      <w:lang w:val="en-GB" w:eastAsia="en-GB"/>
-    </w:rPr>
-  </w:style>
-  <w:style w:type="paragraph" w:customStyle="1" w:styleId="TableText">
-    <w:name w:val="Table Text"/>
-    <w:basedOn w:val="BodyText"/>
-    <w:rsid w:val="00933E2C"/>
-    <w:pPr>
-      <w:suppressAutoHyphens/>
-      <w:overflowPunct w:val="0"/>
-      <w:autoSpaceDE w:val="0"/>
-      <w:spacing w:before="0" w:after="0"/>
-      <w:ind w:left="28" w:right="28"/>
-      <w:textAlignment w:val="baseline"/>
-    </w:pPr>
-    <w:rPr>
-      <w:rFonts w:ascii="Arial" w:hAnsi="Arial"/>
-      <w:szCs w:val="20"/>
-      <w:lang w:val="en-US" w:eastAsia="ar-SA"/>
-    </w:rPr>
-  </w:style>
-  <w:style w:type="paragraph" w:customStyle="1" w:styleId="PontusSvar">
-    <w:name w:val="Pontus Svar"/>
-    <w:basedOn w:val="Normal"/>
-    <w:rsid w:val="00933E2C"/>
-    <w:pPr>
-      <w:tabs>
-        <w:tab w:val="num" w:pos="643"/>
-      </w:tabs>
-      <w:suppressAutoHyphens/>
-      <w:overflowPunct w:val="0"/>
-      <w:autoSpaceDE w:val="0"/>
-      <w:spacing w:after="120" w:line="240" w:lineRule="auto"/>
-      <w:ind w:left="643" w:hanging="360"/>
-      <w:textAlignment w:val="baseline"/>
-    </w:pPr>
-    <w:rPr>
-      <w:rFonts w:ascii="Arial" w:eastAsia="Times New Roman" w:hAnsi="Arial"/>
-      <w:szCs w:val="20"/>
-      <w:lang w:eastAsia="ar-SA"/>
-    </w:rPr>
-  </w:style>
-  <w:style w:type="paragraph" w:customStyle="1" w:styleId="TableHeader">
-    <w:name w:val="Table Header"/>
-    <w:basedOn w:val="TableText"/>
-    <w:rsid w:val="00933E2C"/>
-    <w:pPr>
-      <w:jc w:val="center"/>
-    </w:pPr>
-    <w:rPr>
-      <w:b/>
-      <w:bCs/>
-    </w:rPr>
-  </w:style>
-  <w:style w:type="paragraph" w:styleId="TOC2">
-    <w:name w:val="toc 2"/>
-    <w:basedOn w:val="Normal"/>
-    <w:next w:val="Normal"/>
-    <w:autoRedefine/>
-    <w:uiPriority w:val="39"/>
-    <w:unhideWhenUsed/>
-    <w:rsid w:val="00933E2C"/>
-    <w:pPr>
-      <w:spacing w:after="100"/>
-      <w:ind w:left="200"/>
-    </w:pPr>
-  </w:style>
-  <w:style w:type="paragraph" w:styleId="TOC1">
-    <w:name w:val="toc 1"/>
-    <w:basedOn w:val="Normal"/>
-    <w:next w:val="Normal"/>
-    <w:autoRedefine/>
-    <w:uiPriority w:val="39"/>
-    <w:unhideWhenUsed/>
-    <w:rsid w:val="00933E2C"/>
-    <w:pPr>
-      <w:tabs>
-        <w:tab w:val="right" w:leader="dot" w:pos="8664"/>
-      </w:tabs>
-      <w:spacing w:after="100"/>
-    </w:pPr>
-    <w:rPr>
-      <w:noProof/>
-      <w:sz w:val="28"/>
-      <w:szCs w:val="28"/>
-    </w:rPr>
-  </w:style>
-</w:styles>
-</file>
-
-<file path=word/stylesWithEffects.xml><?xml version="1.0" encoding="utf-8"?>
-<w:styles xmlns:wpc="http://schemas.microsoft.com/office/word/2010/wordprocessingCanvas" xmlns:mc="http://schemas.openxmlformats.org/markup-compatibility/2006" xmlns:o="urn:schemas-microsoft-com:office:office" xmlns:r="http://schemas.openxmlformats.org/officeDocument/2006/relationships" xmlns:m="http://schemas.openxmlformats.org/officeDocument/2006/math" xmlns:v="urn:schemas-microsoft-com:vml" xmlns:wp14="http://schemas.microsoft.com/office/word/2010/wordprocessingDrawing" xmlns:wp="http://schemas.openxmlformats.org/drawingml/2006/wordprocessingDrawing" xmlns:w10="urn:schemas-microsoft-com:office:word" xmlns:w="http://schemas.openxmlformats.org/wordprocessingml/2006/main" xmlns:w14="http://schemas.microsoft.com/office/word/2010/wordml" xmlns:wpg="http://schemas.microsoft.com/office/word/2010/wordprocessingGroup" xmlns:wpi="http://schemas.microsoft.com/office/word/2010/wordprocessingInk" xmlns:wne="http://schemas.microsoft.com/office/word/2006/wordml" xmlns:wps="http://schemas.microsoft.com/office/word/2010/wordprocessingShape" mc:Ignorable="w14 wp14">
-  <w:docDefaults>
-    <w:rPrDefault>
-      <w:rPr>
-        <w:rFonts w:ascii="Calibri" w:eastAsia="Calibri" w:hAnsi="Calibri" w:cs="Times New Roman"/>
-        <w:lang w:val="sv-SE" w:eastAsia="sv-SE" w:bidi="ar-SA"/>
-      </w:rPr>
-    </w:rPrDefault>
-    <w:pPrDefault/>
-  </w:docDefaults>
-  <w:latentStyles w:defLockedState="0" w:defUIPriority="99" w:defSemiHidden="1" w:defUnhideWhenUsed="1" w:defQFormat="0" w:count="267">
-    <w:lsdException w:name="Normal" w:semiHidden="0" w:uiPriority="0" w:unhideWhenUsed="0" w:qFormat="1"/>
-    <w:lsdException w:name="heading 1" w:semiHidden="0" w:uiPriority="9" w:unhideWhenUsed="0" w:qFormat="1"/>
-    <w:lsdException w:name="heading 2" w:semiHidden="0" w:uiPriority="9" w:unhideWhenUsed="0" w:qFormat="1"/>
-    <w:lsdException w:name="heading 3" w:semiHidden="0" w:uiPriority="9" w:unhideWhenUsed="0" w:qFormat="1"/>
-    <w:lsdException w:name="heading 4" w:semiHidden="0" w:uiPriority="9" w:unhideWhenUsed="0"/>
-    <w:lsdException w:name="heading 5" w:semiHidden="0" w:uiPriority="9" w:unhideWhenUsed="0"/>
-    <w:lsdException w:name="heading 6" w:semiHidden="0" w:uiPriority="0" w:unhideWhenUsed="0"/>
-    <w:lsdException w:name="heading 7" w:semiHidden="0" w:uiPriority="0" w:unhideWhenUsed="0"/>
-    <w:lsdException w:name="heading 8" w:semiHidden="0" w:uiPriority="0" w:unhideWhenUsed="0"/>
-    <w:lsdException w:name="heading 9" w:semiHidden="0" w:uiPriority="0" w:unhideWhenUsed="0"/>
-    <w:lsdException w:name="toc 1" w:uiPriority="39"/>
-    <w:lsdException w:name="toc 2" w:uiPriority="39"/>
-    <w:lsdException w:name="toc 3" w:uiPriority="39"/>
-    <w:lsdException w:name="toc 4" w:uiPriority="39"/>
-    <w:lsdException w:name="toc 5" w:uiPriority="39"/>
-    <w:lsdException w:name="toc 6" w:uiPriority="39"/>
-    <w:lsdException w:name="toc 7" w:uiPriority="39"/>
-    <w:lsdException w:name="toc 8" w:uiPriority="39"/>
-    <w:lsdException w:name="toc 9" w:uiPriority="39"/>
-    <w:lsdException w:name="footer" w:uiPriority="0"/>
-    <w:lsdException w:name="caption" w:uiPriority="35" w:qFormat="1"/>
-    <w:lsdException w:name="Title" w:semiHidden="0" w:uiPriority="10" w:unhideWhenUsed="0"/>
-    <w:lsdException w:name="Default Paragraph Font" w:uiPriority="1"/>
-    <w:lsdException w:name="Body Text" w:uiPriority="0"/>
-    <w:lsdException w:name="Subtitle" w:semiHidden="0" w:uiPriority="11" w:unhideWhenUsed="0"/>
-    <w:lsdException w:name="Strong" w:semiHidden="0" w:uiPriority="22" w:unhideWhenUsed="0"/>
-    <w:lsdException w:name="Emphasis" w:semiHidden="0" w:uiPriority="20" w:unhideWhenUsed="0"/>
-    <w:lsdException w:name="Table Grid" w:semiHidden="0" w:uiPriority="59" w:unhideWhenUsed="0"/>
-    <w:lsdException w:name="Placeholder Text" w:unhideWhenUsed="0"/>
-    <w:lsdException w:name="No Spacing" w:semiHidden="0" w:uiPriority="1" w:unhideWhenUsed="0"/>
-    <w:lsdException w:name="Light Shading" w:semiHidden="0" w:uiPriority="60" w:unhideWhenUsed="0"/>
-    <w:lsdException w:name="Light List" w:semiHidden="0" w:uiPriority="61" w:unhideWhenUsed="0"/>
-    <w:lsdException w:name="Light Grid" w:semiHidden="0" w:uiPriority="62" w:unhideWhenUsed="0"/>
-    <w:lsdException w:name="Medium Shading 1" w:semiHidden="0" w:uiPriority="63" w:unhideWhenUsed="0"/>
-    <w:lsdException w:name="Medium Shading 2" w:semiHidden="0" w:uiPriority="64" w:unhideWhenUsed="0"/>
-    <w:lsdException w:name="Medium List 1" w:semiHidden="0" w:uiPriority="65" w:unhideWhenUsed="0"/>
-    <w:lsdException w:name="Medium List 2" w:semiHidden="0" w:uiPriority="66" w:unhideWhenUsed="0"/>
-    <w:lsdException w:name="Medium Grid 1" w:semiHidden="0" w:uiPriority="67" w:unhideWhenUsed="0"/>
-    <w:lsdException w:name="Medium Grid 2" w:semiHidden="0" w:uiPriority="68" w:unhideWhenUsed="0"/>
-    <w:lsdException w:name="Medium Grid 3" w:semiHidden="0" w:uiPriority="69" w:unhideWhenUsed="0"/>
-    <w:lsdException w:name="Dark List" w:semiHidden="0" w:uiPriority="70" w:unhideWhenUsed="0"/>
-    <w:lsdException w:name="Colorful Shading" w:semiHidden="0" w:uiPriority="71" w:unhideWhenUsed="0"/>
-    <w:lsdException w:name="Colorful List" w:semiHidden="0" w:uiPriority="72" w:unhideWhenUsed="0"/>
-    <w:lsdException w:name="Colorful Grid" w:semiHidden="0" w:uiPriority="73" w:unhideWhenUsed="0"/>
-    <w:lsdException w:name="Light Shading Accent 1" w:semiHidden="0" w:uiPriority="60" w:unhideWhenUsed="0"/>
-    <w:lsdException w:name="Light List Accent 1" w:semiHidden="0" w:uiPriority="61" w:unhideWhenUsed="0"/>
-    <w:lsdException w:name="Light Grid Accent 1" w:semiHidden="0" w:uiPriority="62" w:unhideWhenUsed="0"/>
-    <w:lsdException w:name="Medium Shading 1 Accent 1" w:semiHidden="0" w:uiPriority="63" w:unhideWhenUsed="0"/>
-    <w:lsdException w:name="Medium Shading 2 Accent 1" w:semiHidden="0" w:uiPriority="64" w:unhideWhenUsed="0"/>
-    <w:lsdException w:name="Medium List 1 Accent 1" w:semiHidden="0" w:uiPriority="65" w:unhideWhenUsed="0"/>
-    <w:lsdException w:name="Revision" w:unhideWhenUsed="0"/>
-    <w:lsdException w:name="List Paragraph" w:semiHidden="0" w:uiPriority="34" w:unhideWhenUsed="0"/>
-    <w:lsdException w:name="Quote" w:semiHidden="0" w:uiPriority="29" w:unhideWhenUsed="0"/>
-    <w:lsdException w:name="Intense Quote" w:semiHidden="0" w:uiPriority="30" w:unhideWhenUsed="0"/>
-    <w:lsdException w:name="Medium List 2 Accent 1" w:semiHidden="0" w:uiPriority="66" w:unhideWhenUsed="0"/>
-    <w:lsdException w:name="Medium Grid 1 Accent 1" w:semiHidden="0" w:uiPriority="67" w:unhideWhenUsed="0"/>
-    <w:lsdException w:name="Medium Grid 2 Accent 1" w:semiHidden="0" w:uiPriority="68" w:unhideWhenUsed="0"/>
-    <w:lsdException w:name="Medium Grid 3 Accent 1" w:semiHidden="0" w:uiPriority="69" w:unhideWhenUsed="0"/>
-    <w:lsdException w:name="Dark List Accent 1" w:semiHidden="0" w:uiPriority="70" w:unhideWhenUsed="0"/>
-    <w:lsdException w:name="Colorful Shading Accent 1" w:semiHidden="0" w:uiPriority="71" w:unhideWhenUsed="0"/>
-    <w:lsdException w:name="Colorful List Accent 1" w:semiHidden="0" w:uiPriority="72" w:unhideWhenUsed="0"/>
-    <w:lsdException w:name="Colorful Grid Accent 1" w:semiHidden="0" w:uiPriority="73" w:unhideWhenUsed="0"/>
-    <w:lsdException w:name="Light Shading Accent 2" w:semiHidden="0" w:uiPriority="60" w:unhideWhenUsed="0"/>
-    <w:lsdException w:name="Light List Accent 2" w:semiHidden="0" w:uiPriority="61" w:unhideWhenUsed="0"/>
-    <w:lsdException w:name="Light Grid Accent 2" w:semiHidden="0" w:uiPriority="62" w:unhideWhenUsed="0"/>
-    <w:lsdException w:name="Medium Shading 1 Accent 2" w:semiHidden="0" w:uiPriority="63" w:unhideWhenUsed="0"/>
-    <w:lsdException w:name="Medium Shading 2 Accent 2" w:semiHidden="0" w:uiPriority="64" w:unhideWhenUsed="0"/>
-    <w:lsdException w:name="Medium List 1 Accent 2" w:semiHidden="0" w:uiPriority="65" w:unhideWhenUsed="0"/>
-    <w:lsdException w:name="Medium List 2 Accent 2" w:semiHidden="0" w:uiPriority="66" w:unhideWhenUsed="0"/>
-    <w:lsdException w:name="Medium Grid 1 Accent 2" w:semiHidden="0" w:uiPriority="67" w:unhideWhenUsed="0"/>
-    <w:lsdException w:name="Medium Grid 2 Accent 2" w:semiHidden="0" w:uiPriority="68" w:unhideWhenUsed="0"/>
-    <w:lsdException w:name="Medium Grid 3 Accent 2" w:semiHidden="0" w:uiPriority="69" w:unhideWhenUsed="0"/>
-    <w:lsdException w:name="Dark List Accent 2" w:semiHidden="0" w:uiPriority="70" w:unhideWhenUsed="0"/>
-    <w:lsdException w:name="Colorful Shading Accent 2" w:semiHidden="0" w:uiPriority="71" w:unhideWhenUsed="0"/>
-    <w:lsdException w:name="Colorful List Accent 2" w:semiHidden="0" w:uiPriority="72" w:unhideWhenUsed="0"/>
-    <w:lsdException w:name="Colorful Grid Accent 2" w:semiHidden="0" w:uiPriority="73" w:unhideWhenUsed="0"/>
-    <w:lsdException w:name="Light Shading Accent 3" w:semiHidden="0" w:uiPriority="60" w:unhideWhenUsed="0"/>
-    <w:lsdException w:name="Light List Accent 3" w:semiHidden="0" w:uiPriority="61" w:unhideWhenUsed="0"/>
-    <w:lsdException w:name="Light Grid Accent 3" w:semiHidden="0" w:uiPriority="62" w:unhideWhenUsed="0"/>
-    <w:lsdException w:name="Medium Shading 1 Accent 3" w:semiHidden="0" w:uiPriority="63" w:unhideWhenUsed="0"/>
-    <w:lsdException w:name="Medium Shading 2 Accent 3" w:semiHidden="0" w:uiPriority="64" w:unhideWhenUsed="0"/>
-    <w:lsdException w:name="Medium List 1 Accent 3" w:semiHidden="0" w:uiPriority="65" w:unhideWhenUsed="0"/>
-    <w:lsdException w:name="Medium List 2 Accent 3" w:semiHidden="0" w:uiPriority="66" w:unhideWhenUsed="0"/>
-    <w:lsdException w:name="Medium Grid 1 Accent 3" w:semiHidden="0" w:uiPriority="67" w:unhideWhenUsed="0"/>
-    <w:lsdException w:name="Medium Grid 2 Accent 3" w:semiHidden="0" w:uiPriority="68" w:unhideWhenUsed="0"/>
-    <w:lsdException w:name="Medium Grid 3 Accent 3" w:semiHidden="0" w:uiPriority="69" w:unhideWhenUsed="0"/>
-    <w:lsdException w:name="Dark List Accent 3" w:semiHidden="0" w:uiPriority="70" w:unhideWhenUsed="0"/>
-    <w:lsdException w:name="Colorful Shading Accent 3" w:semiHidden="0" w:uiPriority="71" w:unhideWhenUsed="0"/>
-    <w:lsdException w:name="Colorful List Accent 3" w:semiHidden="0" w:uiPriority="72" w:unhideWhenUsed="0"/>
-    <w:lsdException w:name="Colorful Grid Accent 3" w:semiHidden="0" w:uiPriority="73" w:unhideWhenUsed="0"/>
-    <w:lsdException w:name="Light Shading Accent 4" w:semiHidden="0" w:uiPriority="60" w:unhideWhenUsed="0"/>
-    <w:lsdException w:name="Light List Accent 4" w:semiHidden="0" w:uiPriority="61" w:unhideWhenUsed="0"/>
-    <w:lsdException w:name="Light Grid Accent 4" w:semiHidden="0" w:uiPriority="62" w:unhideWhenUsed="0"/>
-    <w:lsdException w:name="Medium Shading 1 Accent 4" w:semiHidden="0" w:uiPriority="63" w:unhideWhenUsed="0"/>
-    <w:lsdException w:name="Medium Shading 2 Accent 4" w:semiHidden="0" w:uiPriority="64" w:unhideWhenUsed="0"/>
-    <w:lsdException w:name="Medium List 1 Accent 4" w:semiHidden="0" w:uiPriority="65" w:unhideWhenUsed="0"/>
-    <w:lsdException w:name="Medium List 2 Accent 4" w:semiHidden="0" w:uiPriority="66" w:unhideWhenUsed="0"/>
-    <w:lsdException w:name="Medium Grid 1 Accent 4" w:semiHidden="0" w:uiPriority="67" w:unhideWhenUsed="0"/>
-    <w:lsdException w:name="Medium Grid 2 Accent 4" w:semiHidden="0" w:uiPriority="68" w:unhideWhenUsed="0"/>
-    <w:lsdException w:name="Medium Grid 3 Accent 4" w:semiHidden="0" w:uiPriority="69" w:unhideWhenUsed="0"/>
-    <w:lsdException w:name="Dark List Accent 4" w:semiHidden="0" w:uiPriority="70" w:unhideWhenUsed="0"/>
-    <w:lsdException w:name="Colorful Shading Accent 4" w:semiHidden="0" w:uiPriority="71" w:unhideWhenUsed="0"/>
-    <w:lsdException w:name="Colorful List Accent 4" w:semiHidden="0" w:uiPriority="72" w:unhideWhenUsed="0"/>
-    <w:lsdException w:name="Colorful Grid Accent 4" w:semiHidden="0" w:uiPriority="73" w:unhideWhenUsed="0"/>
-    <w:lsdException w:name="Light Shading Accent 5" w:semiHidden="0" w:uiPriority="60" w:unhideWhenUsed="0"/>
-    <w:lsdException w:name="Light List Accent 5" w:semiHidden="0" w:uiPriority="61" w:unhideWhenUsed="0"/>
-    <w:lsdException w:name="Light Grid Accent 5" w:semiHidden="0" w:uiPriority="62" w:unhideWhenUsed="0"/>
-    <w:lsdException w:name="Medium Shading 1 Accent 5" w:semiHidden="0" w:uiPriority="63" w:unhideWhenUsed="0"/>
-    <w:lsdException w:name="Medium Shading 2 Accent 5" w:semiHidden="0" w:uiPriority="64" w:unhideWhenUsed="0"/>
-    <w:lsdException w:name="Medium List 1 Accent 5" w:semiHidden="0" w:uiPriority="65" w:unhideWhenUsed="0"/>
-    <w:lsdException w:name="Medium List 2 Accent 5" w:semiHidden="0" w:uiPriority="66" w:unhideWhenUsed="0"/>
-    <w:lsdException w:name="Medium Grid 1 Accent 5" w:semiHidden="0" w:uiPriority="67" w:unhideWhenUsed="0"/>
-    <w:lsdException w:name="Medium Grid 2 Accent 5" w:semiHidden="0" w:uiPriority="68" w:unhideWhenUsed="0"/>
-    <w:lsdException w:name="Medium Grid 3 Accent 5" w:semiHidden="0" w:uiPriority="69" w:unhideWhenUsed="0"/>
-    <w:lsdException w:name="Dark List Accent 5" w:semiHidden="0" w:uiPriority="70" w:unhideWhenUsed="0"/>
-    <w:lsdException w:name="Colorful Shading Accent 5" w:semiHidden="0" w:uiPriority="71" w:unhideWhenUsed="0"/>
-    <w:lsdException w:name="Colorful List Accent 5" w:semiHidden="0" w:uiPriority="72" w:unhideWhenUsed="0"/>
-    <w:lsdException w:name="Colorful Grid Accent 5" w:semiHidden="0" w:uiPriority="73" w:unhideWhenUsed="0"/>
-    <w:lsdException w:name="Light Shading Accent 6" w:semiHidden="0" w:uiPriority="60" w:unhideWhenUsed="0"/>
-    <w:lsdException w:name="Light List Accent 6" w:semiHidden="0" w:uiPriority="61" w:unhideWhenUsed="0"/>
-    <w:lsdException w:name="Light Grid Accent 6" w:semiHidden="0" w:uiPriority="62" w:unhideWhenUsed="0"/>
-    <w:lsdException w:name="Medium Shading 1 Accent 6" w:semiHidden="0" w:uiPriority="63" w:unhideWhenUsed="0"/>
-    <w:lsdException w:name="Medium Shading 2 Accent 6" w:semiHidden="0" w:uiPriority="64" w:unhideWhenUsed="0"/>
-    <w:lsdException w:name="Medium List 1 Accent 6" w:semiHidden="0" w:uiPriority="65" w:unhideWhenUsed="0"/>
-    <w:lsdException w:name="Medium List 2 Accent 6" w:semiHidden="0" w:uiPriority="66" w:unhideWhenUsed="0"/>
-    <w:lsdException w:name="Medium Grid 1 Accent 6" w:semiHidden="0" w:uiPriority="67" w:unhideWhenUsed="0"/>
-    <w:lsdException w:name="Medium Grid 2 Accent 6" w:semiHidden="0" w:uiPriority="68" w:unhideWhenUsed="0"/>
-    <w:lsdException w:name="Medium Grid 3 Accent 6" w:semiHidden="0" w:uiPriority="69" w:unhideWhenUsed="0"/>
-    <w:lsdException w:name="Dark List Accent 6" w:semiHidden="0" w:uiPriority="70" w:unhideWhenUsed="0"/>
-    <w:lsdException w:name="Colorful Shading Accent 6" w:semiHidden="0" w:uiPriority="71" w:unhideWhenUsed="0"/>
-    <w:lsdException w:name="Colorful List Accent 6" w:semiHidden="0" w:uiPriority="72" w:unhideWhenUsed="0"/>
-    <w:lsdException w:name="Colorful Grid Accent 6" w:semiHidden="0" w:uiPriority="73" w:unhideWhenUsed="0"/>
-    <w:lsdException w:name="Subtle Emphasis" w:semiHidden="0" w:uiPriority="19" w:unhideWhenUsed="0"/>
-    <w:lsdException w:name="Intense Emphasis" w:semiHidden="0" w:uiPriority="21" w:unhideWhenUsed="0"/>
-    <w:lsdException w:name="Subtle Reference" w:semiHidden="0" w:uiPriority="31" w:unhideWhenUsed="0"/>
-    <w:lsdException w:name="Intense Reference" w:semiHidden="0" w:uiPriority="32" w:unhideWhenUsed="0"/>
-    <w:lsdException w:name="Book Title" w:semiHidden="0" w:uiPriority="33" w:unhideWhenUsed="0"/>
-    <w:lsdException w:name="Bibliography" w:uiPriority="37"/>
-    <w:lsdException w:name="TOC Heading" w:uiPriority="39" w:qFormat="1"/>
+  <w:latentStyles w:defLockedState="0" w:defUIPriority="99" w:defSemiHidden="0" w:defUnhideWhenUsed="0" w:defQFormat="0" w:count="371">
+    <w:lsdException w:name="Normal" w:uiPriority="0" w:qFormat="1"/>
+    <w:lsdException w:name="heading 1" w:uiPriority="9" w:qFormat="1"/>
+    <w:lsdException w:name="heading 2" w:uiPriority="9" w:qFormat="1"/>
+    <w:lsdException w:name="heading 3" w:uiPriority="9" w:qFormat="1"/>
+    <w:lsdException w:name="heading 4" w:uiPriority="9"/>
+    <w:lsdException w:name="heading 5" w:uiPriority="9"/>
+    <w:lsdException w:name="heading 6" w:uiPriority="0"/>
+    <w:lsdException w:name="heading 7" w:uiPriority="0"/>
+    <w:lsdException w:name="heading 8" w:uiPriority="0"/>
+    <w:lsdException w:name="heading 9" w:uiPriority="0"/>
+    <w:lsdException w:name="index 1" w:semiHidden="1" w:unhideWhenUsed="1"/>
+    <w:lsdException w:name="index 2" w:semiHidden="1" w:unhideWhenUsed="1"/>
+    <w:lsdException w:name="index 3" w:semiHidden="1" w:unhideWhenUsed="1"/>
+    <w:lsdException w:name="index 4" w:semiHidden="1" w:unhideWhenUsed="1"/>
+    <w:lsdException w:name="index 5" w:semiHidden="1" w:unhideWhenUsed="1"/>
+    <w:lsdException w:name="index 6" w:semiHidden="1" w:unhideWhenUsed="1"/>
+    <w:lsdException w:name="index 7" w:semiHidden="1" w:unhideWhenUsed="1"/>
+    <w:lsdException w:name="index 8" w:semiHidden="1" w:unhideWhenUsed="1"/>
+    <w:lsdException w:name="index 9" w:semiHidden="1" w:unhideWhenUsed="1"/>
+    <w:lsdException w:name="toc 1" w:semiHidden="1" w:uiPriority="39" w:unhideWhenUsed="1"/>
+    <w:lsdException w:name="toc 2" w:semiHidden="1" w:uiPriority="39" w:unhideWhenUsed="1"/>
+    <w:lsdException w:name="toc 3" w:semiHidden="1" w:uiPriority="39" w:unhideWhenUsed="1"/>
+    <w:lsdException w:name="toc 4" w:semiHidden="1" w:uiPriority="39" w:unhideWhenUsed="1"/>
+    <w:lsdException w:name="toc 5" w:semiHidden="1" w:uiPriority="39" w:unhideWhenUsed="1"/>
+    <w:lsdException w:name="toc 6" w:semiHidden="1" w:uiPriority="39" w:unhideWhenUsed="1"/>
+    <w:lsdException w:name="toc 7" w:semiHidden="1" w:uiPriority="39" w:unhideWhenUsed="1"/>
+    <w:lsdException w:name="toc 8" w:semiHidden="1" w:uiPriority="39" w:unhideWhenUsed="1"/>
+    <w:lsdException w:name="toc 9" w:semiHidden="1" w:uiPriority="39" w:unhideWhenUsed="1"/>
+    <w:lsdException w:name="Normal Indent" w:semiHidden="1" w:unhideWhenUsed="1"/>
+    <w:lsdException w:name="footnote text" w:semiHidden="1" w:unhideWhenUsed="1"/>
+    <w:lsdException w:name="annotation text" w:semiHidden="1" w:unhideWhenUsed="1"/>
+    <w:lsdException w:name="header" w:semiHidden="1" w:unhideWhenUsed="1"/>
+    <w:lsdException w:name="footer" w:semiHidden="1" w:uiPriority="0" w:unhideWhenUsed="1"/>
+    <w:lsdException w:name="index heading" w:semiHidden="1" w:unhideWhenUsed="1"/>
+    <w:lsdException w:name="caption" w:semiHidden="1" w:uiPriority="35" w:unhideWhenUsed="1" w:qFormat="1"/>
+    <w:lsdException w:name="table of figures" w:semiHidden="1" w:unhideWhenUsed="1"/>
+    <w:lsdException w:name="envelope address" w:semiHidden="1" w:unhideWhenUsed="1"/>
+    <w:lsdException w:name="envelope return" w:semiHidden="1" w:unhideWhenUsed="1"/>
+    <w:lsdException w:name="footnote reference" w:semiHidden="1" w:unhideWhenUsed="1"/>
+    <w:lsdException w:name="annotation reference" w:semiHidden="1" w:unhideWhenUsed="1"/>
+    <w:lsdException w:name="line number" w:semiHidden="1" w:unhideWhenUsed="1"/>
+    <w:lsdException w:name="page number" w:semiHidden="1" w:unhideWhenUsed="1"/>
+    <w:lsdException w:name="endnote reference" w:semiHidden="1" w:unhideWhenUsed="1"/>
+    <w:lsdException w:name="endnote text" w:semiHidden="1" w:unhideWhenUsed="1"/>
+    <w:lsdException w:name="table of authorities" w:semiHidden="1" w:unhideWhenUsed="1"/>
+    <w:lsdException w:name="macro" w:semiHidden="1" w:unhideWhenUsed="1"/>
+    <w:lsdException w:name="toa heading" w:semiHidden="1" w:unhideWhenUsed="1"/>
+    <w:lsdException w:name="List" w:semiHidden="1" w:unhideWhenUsed="1"/>
+    <w:lsdException w:name="List Bullet" w:semiHidden="1" w:unhideWhenUsed="1"/>
+    <w:lsdException w:name="List Number" w:semiHidden="1" w:unhideWhenUsed="1"/>
+    <w:lsdException w:name="List 2" w:semiHidden="1" w:unhideWhenUsed="1"/>
+    <w:lsdException w:name="List 3" w:semiHidden="1" w:unhideWhenUsed="1"/>
+    <w:lsdException w:name="List 4" w:semiHidden="1" w:unhideWhenUsed="1"/>
+    <w:lsdException w:name="List 5" w:semiHidden="1" w:unhideWhenUsed="1"/>
+    <w:lsdException w:name="List Bullet 2" w:semiHidden="1" w:unhideWhenUsed="1"/>
+    <w:lsdException w:name="List Bullet 3" w:semiHidden="1" w:unhideWhenUsed="1"/>
+    <w:lsdException w:name="List Bullet 4" w:semiHidden="1" w:unhideWhenUsed="1"/>
+    <w:lsdException w:name="List Bullet 5" w:semiHidden="1" w:unhideWhenUsed="1"/>
+    <w:lsdException w:name="List Number 2" w:semiHidden="1" w:unhideWhenUsed="1"/>
+    <w:lsdException w:name="List Number 3" w:semiHidden="1" w:unhideWhenUsed="1"/>
+    <w:lsdException w:name="List Number 4" w:semiHidden="1" w:unhideWhenUsed="1"/>
+    <w:lsdException w:name="List Number 5" w:semiHidden="1" w:unhideWhenUsed="1"/>
+    <w:lsdException w:name="Title" w:uiPriority="10"/>
+    <w:lsdException w:name="Closing" w:semiHidden="1" w:unhideWhenUsed="1"/>
+    <w:lsdException w:name="Signature" w:semiHidden="1" w:unhideWhenUsed="1"/>
+    <w:lsdException w:name="Default Paragraph Font" w:semiHidden="1" w:uiPriority="1" w:unhideWhenUsed="1"/>
+    <w:lsdException w:name="Body Text" w:semiHidden="1" w:uiPriority="0" w:unhideWhenUsed="1"/>
+    <w:lsdException w:name="Body Text Indent" w:semiHidden="1" w:unhideWhenUsed="1"/>
+    <w:lsdException w:name="List Continue" w:semiHidden="1" w:unhideWhenUsed="1"/>
+    <w:lsdException w:name="List Continue 2" w:semiHidden="1" w:unhideWhenUsed="1"/>
+    <w:lsdException w:name="List Continue 3" w:semiHidden="1" w:unhideWhenUsed="1"/>
+    <w:lsdException w:name="List Continue 4" w:semiHidden="1" w:unhideWhenUsed="1"/>
+    <w:lsdException w:name="List Continue 5" w:semiHidden="1" w:unhideWhenUsed="1"/>
+    <w:lsdException w:name="Message Header" w:semiHidden="1" w:unhideWhenUsed="1"/>
+    <w:lsdException w:name="Subtitle" w:uiPriority="11"/>
+    <w:lsdException w:name="Salutation" w:semiHidden="1" w:unhideWhenUsed="1"/>
+    <w:lsdException w:name="Date" w:semiHidden="1" w:unhideWhenUsed="1"/>
+    <w:lsdException w:name="Body Text First Indent" w:semiHidden="1" w:unhideWhenUsed="1"/>
+    <w:lsdException w:name="Body Text First Indent 2" w:semiHidden="1" w:unhideWhenUsed="1"/>
+    <w:lsdException w:name="Note Heading" w:semiHidden="1" w:unhideWhenUsed="1"/>
+    <w:lsdException w:name="Body Text 2" w:semiHidden="1" w:unhideWhenUsed="1"/>
+    <w:lsdException w:name="Body Text 3" w:semiHidden="1" w:unhideWhenUsed="1"/>
+    <w:lsdException w:name="Body Text Indent 2" w:semiHidden="1" w:unhideWhenUsed="1"/>
+    <w:lsdException w:name="Body Text Indent 3" w:semiHidden="1" w:unhideWhenUsed="1"/>
+    <w:lsdException w:name="Block Text" w:semiHidden="1" w:unhideWhenUsed="1"/>
+    <w:lsdException w:name="Hyperlink" w:semiHidden="1" w:unhideWhenUsed="1"/>
+    <w:lsdException w:name="FollowedHyperlink" w:semiHidden="1" w:unhideWhenUsed="1"/>
+    <w:lsdException w:name="Strong" w:uiPriority="22"/>
+    <w:lsdException w:name="Emphasis" w:uiPriority="20"/>
+    <w:lsdException w:name="Document Map" w:semiHidden="1" w:unhideWhenUsed="1"/>
+    <w:lsdException w:name="Plain Text" w:semiHidden="1" w:unhideWhenUsed="1"/>
+    <w:lsdException w:name="E-mail Signature" w:semiHidden="1" w:unhideWhenUsed="1"/>
+    <w:lsdException w:name="HTML Top of Form" w:semiHidden="1" w:unhideWhenUsed="1"/>
+    <w:lsdException w:name="HTML Bottom of Form" w:semiHidden="1" w:unhideWhenUsed="1"/>
+    <w:lsdException w:name="Normal (Web)" w:semiHidden="1" w:unhideWhenUsed="1"/>
+    <w:lsdException w:name="HTML Acronym" w:semiHidden="1" w:unhideWhenUsed="1"/>
+    <w:lsdException w:name="HTML Address" w:semiHidden="1" w:unhideWhenUsed="1"/>
+    <w:lsdException w:name="HTML Cite" w:semiHidden="1" w:unhideWhenUsed="1"/>
+    <w:lsdException w:name="HTML Code" w:semiHidden="1" w:unhideWhenUsed="1"/>
+    <w:lsdException w:name="HTML Definition" w:semiHidden="1" w:unhideWhenUsed="1"/>
+    <w:lsdException w:name="HTML Keyboard" w:semiHidden="1" w:unhideWhenUsed="1"/>
+    <w:lsdException w:name="HTML Preformatted" w:semiHidden="1" w:unhideWhenUsed="1"/>
+    <w:lsdException w:name="HTML Sample" w:semiHidden="1" w:unhideWhenUsed="1"/>
+    <w:lsdException w:name="HTML Typewriter" w:semiHidden="1" w:unhideWhenUsed="1"/>
+    <w:lsdException w:name="HTML Variable" w:semiHidden="1" w:unhideWhenUsed="1"/>
+    <w:lsdException w:name="Normal Table" w:semiHidden="1" w:unhideWhenUsed="1"/>
+    <w:lsdException w:name="annotation subject" w:semiHidden="1" w:unhideWhenUsed="1"/>
+    <w:lsdException w:name="No List" w:semiHidden="1" w:unhideWhenUsed="1"/>
+    <w:lsdException w:name="Outline List 1" w:semiHidden="1" w:unhideWhenUsed="1"/>
+    <w:lsdException w:name="Outline List 2" w:semiHidden="1" w:unhideWhenUsed="1"/>
+    <w:lsdException w:name="Outline List 3" w:semiHidden="1" w:unhideWhenUsed="1"/>
+    <w:lsdException w:name="Table Simple 1" w:semiHidden="1" w:unhideWhenUsed="1"/>
+    <w:lsdException w:name="Table Simple 2" w:semiHidden="1" w:unhideWhenUsed="1"/>
+    <w:lsdException w:name="Table Simple 3" w:semiHidden="1" w:unhideWhenUsed="1"/>
+    <w:lsdException w:name="Table Classic 1" w:semiHidden="1" w:unhideWhenUsed="1"/>
+    <w:lsdException w:name="Table Classic 2" w:semiHidden="1" w:unhideWhenUsed="1"/>
+    <w:lsdException w:name="Table Classic 3" w:semiHidden="1" w:unhideWhenUsed="1"/>
+    <w:lsdException w:name="Table Classic 4" w:semiHidden="1" w:unhideWhenUsed="1"/>
+    <w:lsdException w:name="Table Colorful 1" w:semiHidden="1" w:unhideWhenUsed="1"/>
+    <w:lsdException w:name="Table Colorful 2" w:semiHidden="1" w:unhideWhenUsed="1"/>
+    <w:lsdException w:name="Table Colorful 3" w:semiHidden="1" w:unhideWhenUsed="1"/>
+    <w:lsdException w:name="Table Columns 1" w:semiHidden="1" w:unhideWhenUsed="1"/>
+    <w:lsdException w:name="Table Columns 2" w:semiHidden="1" w:unhideWhenUsed="1"/>
+    <w:lsdException w:name="Table Columns 3" w:semiHidden="1" w:unhideWhenUsed="1"/>
+    <w:lsdException w:name="Table Columns 4" w:semiHidden="1" w:unhideWhenUsed="1"/>
+    <w:lsdException w:name="Table Columns 5" w:semiHidden="1" w:unhideWhenUsed="1"/>
+    <w:lsdException w:name="Table Grid 1" w:semiHidden="1" w:unhideWhenUsed="1"/>
+    <w:lsdException w:name="Table Grid 2" w:semiHidden="1" w:unhideWhenUsed="1"/>
+    <w:lsdException w:name="Table Grid 3" w:semiHidden="1" w:unhideWhenUsed="1"/>
+    <w:lsdException w:name="Table Grid 4" w:semiHidden="1" w:unhideWhenUsed="1"/>
+    <w:lsdException w:name="Table Grid 5" w:semiHidden="1" w:unhideWhenUsed="1"/>
+    <w:lsdException w:name="Table Grid 6" w:semiHidden="1" w:unhideWhenUsed="1"/>
+    <w:lsdException w:name="Table Grid 7" w:semiHidden="1" w:unhideWhenUsed="1"/>
+    <w:lsdException w:name="Table Grid 8" w:semiHidden="1" w:unhideWhenUsed="1"/>
+    <w:lsdException w:name="Table List 1" w:semiHidden="1" w:unhideWhenUsed="1"/>
+    <w:lsdException w:name="Table List 2" w:semiHidden="1" w:unhideWhenUsed="1"/>
+    <w:lsdException w:name="Table List 3" w:semiHidden="1" w:unhideWhenUsed="1"/>
+    <w:lsdException w:name="Table List 4" w:semiHidden="1" w:unhideWhenUsed="1"/>
+    <w:lsdException w:name="Table List 5" w:semiHidden="1" w:unhideWhenUsed="1"/>
+    <w:lsdException w:name="Table List 6" w:semiHidden="1" w:unhideWhenUsed="1"/>
+    <w:lsdException w:name="Table List 7" w:semiHidden="1" w:unhideWhenUsed="1"/>
+    <w:lsdException w:name="Table List 8" w:semiHidden="1" w:unhideWhenUsed="1"/>
+    <w:lsdException w:name="Table 3D effects 1" w:semiHidden="1" w:unhideWhenUsed="1"/>
+    <w:lsdException w:name="Table 3D effects 2" w:semiHidden="1" w:unhideWhenUsed="1"/>
+    <w:lsdException w:name="Table 3D effects 3" w:semiHidden="1" w:unhideWhenUsed="1"/>
+    <w:lsdException w:name="Table Contemporary" w:semiHidden="1" w:unhideWhenUsed="1"/>
+    <w:lsdException w:name="Table Elegant" w:semiHidden="1" w:unhideWhenUsed="1"/>
+    <w:lsdException w:name="Table Professional" w:semiHidden="1" w:unhideWhenUsed="1"/>
+    <w:lsdException w:name="Table Subtle 1" w:semiHidden="1" w:unhideWhenUsed="1"/>
+    <w:lsdException w:name="Table Subtle 2" w:semiHidden="1" w:unhideWhenUsed="1"/>
+    <w:lsdException w:name="Table Web 1" w:semiHidden="1" w:unhideWhenUsed="1"/>
+    <w:lsdException w:name="Table Web 2" w:semiHidden="1" w:unhideWhenUsed="1"/>
+    <w:lsdException w:name="Table Web 3" w:semiHidden="1" w:unhideWhenUsed="1"/>
+    <w:lsdException w:name="Balloon Text" w:semiHidden="1" w:unhideWhenUsed="1"/>
+    <w:lsdException w:name="Table Grid" w:uiPriority="59"/>
+    <w:lsdException w:name="Table Theme" w:semiHidden="1" w:unhideWhenUsed="1"/>
+    <w:lsdException w:name="Placeholder Text" w:semiHidden="1"/>
+    <w:lsdException w:name="No Spacing" w:uiPriority="1"/>
+    <w:lsdException w:name="Light Shading" w:uiPriority="60"/>
+    <w:lsdException w:name="Light List" w:uiPriority="61"/>
+    <w:lsdException w:name="Light Grid" w:uiPriority="62"/>
+    <w:lsdException w:name="Medium Shading 1" w:uiPriority="63"/>
+    <w:lsdException w:name="Medium Shading 2" w:uiPriority="64"/>
+    <w:lsdException w:name="Medium List 1" w:uiPriority="65"/>
+    <w:lsdException w:name="Medium List 2" w:uiPriority="66"/>
+    <w:lsdException w:name="Medium Grid 1" w:uiPriority="67"/>
+    <w:lsdException w:name="Medium Grid 2" w:uiPriority="68"/>
+    <w:lsdException w:name="Medium Grid 3" w:uiPriority="69"/>
+    <w:lsdException w:name="Dark List" w:uiPriority="70"/>
+    <w:lsdException w:name="Colorful Shading" w:uiPriority="71"/>
+    <w:lsdException w:name="Colorful List" w:uiPriority="72"/>
+    <w:lsdException w:name="Colorful Grid" w:uiPriority="73"/>
+    <w:lsdException w:name="Light Shading Accent 1" w:uiPriority="60"/>
+    <w:lsdException w:name="Light List Accent 1" w:uiPriority="61"/>
+    <w:lsdException w:name="Light Grid Accent 1" w:uiPriority="62"/>
+    <w:lsdException w:name="Medium Shading 1 Accent 1" w:uiPriority="63"/>
+    <w:lsdException w:name="Medium Shading 2 Accent 1" w:uiPriority="64"/>
+    <w:lsdException w:name="Medium List 1 Accent 1" w:uiPriority="65"/>
+    <w:lsdException w:name="Revision" w:semiHidden="1"/>
+    <w:lsdException w:name="List Paragraph" w:uiPriority="34"/>
+    <w:lsdException w:name="Quote" w:uiPriority="29"/>
+    <w:lsdException w:name="Intense Quote" w:uiPriority="30"/>
+    <w:lsdException w:name="Medium List 2 Accent 1" w:uiPriority="66"/>
+    <w:lsdException w:name="Medium Grid 1 Accent 1" w:uiPriority="67"/>
+    <w:lsdException w:name="Medium Grid 2 Accent 1" w:uiPriority="68"/>
+    <w:lsdException w:name="Medium Grid 3 Accent 1" w:uiPriority="69"/>
+    <w:lsdException w:name="Dark List Accent 1" w:uiPriority="70"/>
+    <w:lsdException w:name="Colorful Shading Accent 1" w:uiPriority="71"/>
+    <w:lsdException w:name="Colorful List Accent 1" w:uiPriority="72"/>
+    <w:lsdException w:name="Colorful Grid Accent 1" w:uiPriority="73"/>
+    <w:lsdException w:name="Light Shading Accent 2" w:uiPriority="60"/>
+    <w:lsdException w:name="Light List Accent 2" w:uiPriority="61"/>
+    <w:lsdException w:name="Light Grid Accent 2" w:uiPriority="62"/>
+    <w:lsdException w:name="Medium Shading 1 Accent 2" w:uiPriority="63"/>
+    <w:lsdException w:name="Medium Shading 2 Accent 2" w:uiPriority="64"/>
+    <w:lsdException w:name="Medium List 1 Accent 2" w:uiPriority="65"/>
+    <w:lsdException w:name="Medium List 2 Accent 2" w:uiPriority="66"/>
+    <w:lsdException w:name="Medium Grid 1 Accent 2" w:uiPriority="67"/>
+    <w:lsdException w:name="Medium Grid 2 Accent 2" w:uiPriority="68"/>
+    <w:lsdException w:name="Medium Grid 3 Accent 2" w:uiPriority="69"/>
+    <w:lsdException w:name="Dark List Accent 2" w:uiPriority="70"/>
+    <w:lsdException w:name="Colorful Shading Accent 2" w:uiPriority="71"/>
+    <w:lsdException w:name="Colorful List Accent 2" w:uiPriority="72"/>
+    <w:lsdException w:name="Colorful Grid Accent 2" w:uiPriority="73"/>
+    <w:lsdException w:name="Light Shading Accent 3" w:uiPriority="60"/>
+    <w:lsdException w:name="Light List Accent 3" w:uiPriority="61"/>
+    <w:lsdException w:name="Light Grid Accent 3" w:uiPriority="62"/>
+    <w:lsdException w:name="Medium Shading 1 Accent 3" w:uiPriority="63"/>
+    <w:lsdException w:name="Medium Shading 2 Accent 3" w:uiPriority="64"/>
+    <w:lsdException w:name="Medium List 1 Accent 3" w:uiPriority="65"/>
+    <w:lsdException w:name="Medium List 2 Accent 3" w:uiPriority="66"/>
+    <w:lsdException w:name="Medium Grid 1 Accent 3" w:uiPriority="67"/>
+    <w:lsdException w:name="Medium Grid 2 Accent 3" w:uiPriority="68"/>
+    <w:lsdException w:name="Medium Grid 3 Accent 3" w:uiPriority="69"/>
+    <w:lsdException w:name="Dark List Accent 3" w:uiPriority="70"/>
+    <w:lsdException w:name="Colorful Shading Accent 3" w:uiPriority="71"/>
+    <w:lsdException w:name="Colorful List Accent 3" w:uiPriority="72"/>
+    <w:lsdException w:name="Colorful Grid Accent 3" w:uiPriority="73"/>
+    <w:lsdException w:name="Light Shading Accent 4" w:uiPriority="60"/>
+    <w:lsdException w:name="Light List Accent 4" w:uiPriority="61"/>
+    <w:lsdException w:name="Light Grid Accent 4" w:uiPriority="62"/>
+    <w:lsdException w:name="Medium Shading 1 Accent 4" w:uiPriority="63"/>
+    <w:lsdException w:name="Medium Shading 2 Accent 4" w:uiPriority="64"/>
+    <w:lsdException w:name="Medium List 1 Accent 4" w:uiPriority="65"/>
+    <w:lsdException w:name="Medium List 2 Accent 4" w:uiPriority="66"/>
+    <w:lsdException w:name="Medium Grid 1 Accent 4" w:uiPriority="67"/>
+    <w:lsdException w:name="Medium Grid 2 Accent 4" w:uiPriority="68"/>
+    <w:lsdException w:name="Medium Grid 3 Accent 4" w:uiPriority="69"/>
+    <w:lsdException w:name="Dark List Accent 4" w:uiPriority="70"/>
+    <w:lsdException w:name="Colorful Shading Accent 4" w:uiPriority="71"/>
+    <w:lsdException w:name="Colorful List Accent 4" w:uiPriority="72"/>
+    <w:lsdException w:name="Colorful Grid Accent 4" w:uiPriority="73"/>
+    <w:lsdException w:name="Light Shading Accent 5" w:uiPriority="60"/>
+    <w:lsdException w:name="Light List Accent 5" w:uiPriority="61"/>
+    <w:lsdException w:name="Light Grid Accent 5" w:uiPriority="62"/>
+    <w:lsdException w:name="Medium Shading 1 Accent 5" w:uiPriority="63"/>
+    <w:lsdException w:name="Medium Shading 2 Accent 5" w:uiPriority="64"/>
+    <w:lsdException w:name="Medium List 1 Accent 5" w:uiPriority="65"/>
+    <w:lsdException w:name="Medium List 2 Accent 5" w:uiPriority="66"/>
+    <w:lsdException w:name="Medium Grid 1 Accent 5" w:uiPriority="67"/>
+    <w:lsdException w:name="Medium Grid 2 Accent 5" w:uiPriority="68"/>
+    <w:lsdException w:name="Medium Grid 3 Accent 5" w:uiPriority="69"/>
+    <w:lsdException w:name="Dark List Accent 5" w:uiPriority="70"/>
+    <w:lsdException w:name="Colorful Shading Accent 5" w:uiPriority="71"/>
+    <w:lsdException w:name="Colorful List Accent 5" w:uiPriority="72"/>
+    <w:lsdException w:name="Colorful Grid Accent 5" w:uiPriority="73"/>
+    <w:lsdException w:name="Light Shading Accent 6" w:uiPriority="60"/>
+    <w:lsdException w:name="Light List Accent 6" w:uiPriority="61"/>
+    <w:lsdException w:name="Light Grid Accent 6" w:uiPriority="62"/>
+    <w:lsdException w:name="Medium Shading 1 Accent 6" w:uiPriority="63"/>
+    <w:lsdException w:name="Medium Shading 2 Accent 6" w:uiPriority="64"/>
+    <w:lsdException w:name="Medium List 1 Accent 6" w:uiPriority="65"/>
+    <w:lsdException w:name="Medium List 2 Accent 6" w:uiPriority="66"/>
+    <w:lsdException w:name="Medium Grid 1 Accent 6" w:uiPriority="67"/>
+    <w:lsdException w:name="Medium Grid 2 Accent 6" w:uiPriority="68"/>
+    <w:lsdException w:name="Medium Grid 3 Accent 6" w:uiPriority="69"/>
+    <w:lsdException w:name="Dark List Accent 6" w:uiPriority="70"/>
+    <w:lsdException w:name="Colorful Shading Accent 6" w:uiPriority="71"/>
+    <w:lsdException w:name="Colorful List Accent 6" w:uiPriority="72"/>
+    <w:lsdException w:name="Colorful Grid Accent 6" w:uiPriority="73"/>
+    <w:lsdException w:name="Subtle Emphasis" w:uiPriority="19"/>
+    <w:lsdException w:name="Intense Emphasis" w:uiPriority="21"/>
+    <w:lsdException w:name="Subtle Reference" w:uiPriority="31"/>
+    <w:lsdException w:name="Intense Reference" w:uiPriority="32"/>
+    <w:lsdException w:name="Book Title" w:uiPriority="33"/>
+    <w:lsdException w:name="Bibliography" w:semiHidden="1" w:uiPriority="37" w:unhideWhenUsed="1"/>
+    <w:lsdException w:name="TOC Heading" w:semiHidden="1" w:uiPriority="39" w:unhideWhenUsed="1" w:qFormat="1"/>
+    <w:lsdException w:name="Plain Table 1" w:uiPriority="41"/>
+    <w:lsdException w:name="Plain Table 2" w:uiPriority="42"/>
+    <w:lsdException w:name="Plain Table 3" w:uiPriority="43"/>
+    <w:lsdException w:name="Plain Table 4" w:uiPriority="44"/>
+    <w:lsdException w:name="Plain Table 5" w:uiPriority="45"/>
+    <w:lsdException w:name="Grid Table Light" w:uiPriority="40"/>
+    <w:lsdException w:name="Grid Table 1 Light" w:uiPriority="46"/>
+    <w:lsdException w:name="Grid Table 2" w:uiPriority="47"/>
+    <w:lsdException w:name="Grid Table 3" w:uiPriority="48"/>
+    <w:lsdException w:name="Grid Table 4" w:uiPriority="49"/>
+    <w:lsdException w:name="Grid Table 5 Dark" w:uiPriority="50"/>
+    <w:lsdException w:name="Grid Table 6 Colorful" w:uiPriority="51"/>
+    <w:lsdException w:name="Grid Table 7 Colorful" w:uiPriority="52"/>
+    <w:lsdException w:name="Grid Table 1 Light Accent 1" w:uiPriority="46"/>
+    <w:lsdException w:name="Grid Table 2 Accent 1" w:uiPriority="47"/>
+    <w:lsdException w:name="Grid Table 3 Accent 1" w:uiPriority="48"/>
+    <w:lsdException w:name="Grid Table 4 Accent 1" w:uiPriority="49"/>
+    <w:lsdException w:name="Grid Table 5 Dark Accent 1" w:uiPriority="50"/>
+    <w:lsdException w:name="Grid Table 6 Colorful Accent 1" w:uiPriority="51"/>
+    <w:lsdException w:name="Grid Table 7 Colorful Accent 1" w:uiPriority="52"/>
+    <w:lsdException w:name="Grid Table 1 Light Accent 2" w:uiPriority="46"/>
+    <w:lsdException w:name="Grid Table 2 Accent 2" w:uiPriority="47"/>
+    <w:lsdException w:name="Grid Table 3 Accent 2" w:uiPriority="48"/>
+    <w:lsdException w:name="Grid Table 4 Accent 2" w:uiPriority="49"/>
+    <w:lsdException w:name="Grid Table 5 Dark Accent 2" w:uiPriority="50"/>
+    <w:lsdException w:name="Grid Table 6 Colorful Accent 2" w:uiPriority="51"/>
+    <w:lsdException w:name="Grid Table 7 Colorful Accent 2" w:uiPriority="52"/>
+    <w:lsdException w:name="Grid Table 1 Light Accent 3" w:uiPriority="46"/>
+    <w:lsdException w:name="Grid Table 2 Accent 3" w:uiPriority="47"/>
+    <w:lsdException w:name="Grid Table 3 Accent 3" w:uiPriority="48"/>
+    <w:lsdException w:name="Grid Table 4 Accent 3" w:uiPriority="49"/>
+    <w:lsdException w:name="Grid Table 5 Dark Accent 3" w:uiPriority="50"/>
+    <w:lsdException w:name="Grid Table 6 Colorful Accent 3" w:uiPriority="51"/>
+    <w:lsdException w:name="Grid Table 7 Colorful Accent 3" w:uiPriority="52"/>
+    <w:lsdException w:name="Grid Table 1 Light Accent 4" w:uiPriority="46"/>
+    <w:lsdException w:name="Grid Table 2 Accent 4" w:uiPriority="47"/>
+    <w:lsdException w:name="Grid Table 3 Accent 4" w:uiPriority="48"/>
+    <w:lsdException w:name="Grid Table 4 Accent 4" w:uiPriority="49"/>
+    <w:lsdException w:name="Grid Table 5 Dark Accent 4" w:uiPriority="50"/>
+    <w:lsdException w:name="Grid Table 6 Colorful Accent 4" w:uiPriority="51"/>
+    <w:lsdException w:name="Grid Table 7 Colorful Accent 4" w:uiPriority="52"/>
+    <w:lsdException w:name="Grid Table 1 Light Accent 5" w:uiPriority="46"/>
+    <w:lsdException w:name="Grid Table 2 Accent 5" w:uiPriority="47"/>
+    <w:lsdException w:name="Grid Table 3 Accent 5" w:uiPriority="48"/>
+    <w:lsdException w:name="Grid Table 4 Accent 5" w:uiPriority="49"/>
+    <w:lsdException w:name="Grid Table 5 Dark Accent 5" w:uiPriority="50"/>
+    <w:lsdException w:name="Grid Table 6 Colorful Accent 5" w:uiPriority="51"/>
+    <w:lsdException w:name="Grid Table 7 Colorful Accent 5" w:uiPriority="52"/>
+    <w:lsdException w:name="Grid Table 1 Light Accent 6" w:uiPriority="46"/>
+    <w:lsdException w:name="Grid Table 2 Accent 6" w:uiPriority="47"/>
+    <w:lsdException w:name="Grid Table 3 Accent 6" w:uiPriority="48"/>
+    <w:lsdException w:name="Grid Table 4 Accent 6" w:uiPriority="49"/>
+    <w:lsdException w:name="Grid Table 5 Dark Accent 6" w:uiPriority="50"/>
+    <w:lsdException w:name="Grid Table 6 Colorful Accent 6" w:uiPriority="51"/>
+    <w:lsdException w:name="Grid Table 7 Colorful Accent 6" w:uiPriority="52"/>
+    <w:lsdException w:name="List Table 1 Light" w:uiPriority="46"/>
+    <w:lsdException w:name="List Table 2" w:uiPriority="47"/>
+    <w:lsdException w:name="List Table 3" w:uiPriority="48"/>
+    <w:lsdException w:name="List Table 4" w:uiPriority="49"/>
+    <w:lsdException w:name="List Table 5 Dark" w:uiPriority="50"/>
+    <w:lsdException w:name="List Table 6 Colorful" w:uiPriority="51"/>
+    <w:lsdException w:name="List Table 7 Colorful" w:uiPriority="52"/>
+    <w:lsdException w:name="List Table 1 Light Accent 1" w:uiPriority="46"/>
+    <w:lsdException w:name="List Table 2 Accent 1" w:uiPriority="47"/>
+    <w:lsdException w:name="List Table 3 Accent 1" w:uiPriority="48"/>
+    <w:lsdException w:name="List Table 4 Accent 1" w:uiPriority="49"/>
+    <w:lsdException w:name="List Table 5 Dark Accent 1" w:uiPriority="50"/>
+    <w:lsdException w:name="List Table 6 Colorful Accent 1" w:uiPriority="51"/>
+    <w:lsdException w:name="List Table 7 Colorful Accent 1" w:uiPriority="52"/>
+    <w:lsdException w:name="List Table 1 Light Accent 2" w:uiPriority="46"/>
+    <w:lsdException w:name="List Table 2 Accent 2" w:uiPriority="47"/>
+    <w:lsdException w:name="List Table 3 Accent 2" w:uiPriority="48"/>
+    <w:lsdException w:name="List Table 4 Accent 2" w:uiPriority="49"/>
+    <w:lsdException w:name="List Table 5 Dark Accent 2" w:uiPriority="50"/>
+    <w:lsdException w:name="List Table 6 Colorful Accent 2" w:uiPriority="51"/>
+    <w:lsdException w:name="List Table 7 Colorful Accent 2" w:uiPriority="52"/>
+    <w:lsdException w:name="List Table 1 Light Accent 3" w:uiPriority="46"/>
+    <w:lsdException w:name="List Table 2 Accent 3" w:uiPriority="47"/>
+    <w:lsdException w:name="List Table 3 Accent 3" w:uiPriority="48"/>
+    <w:lsdException w:name="List Table 4 Accent 3" w:uiPriority="49"/>
+    <w:lsdException w:name="List Table 5 Dark Accent 3" w:uiPriority="50"/>
+    <w:lsdException w:name="List Table 6 Colorful Accent 3" w:uiPriority="51"/>
+    <w:lsdException w:name="List Table 7 Colorful Accent 3" w:uiPriority="52"/>
+    <w:lsdException w:name="List Table 1 Light Accent 4" w:uiPriority="46"/>
+    <w:lsdException w:name="List Table 2 Accent 4" w:uiPriority="47"/>
+    <w:lsdException w:name="List Table 3 Accent 4" w:uiPriority="48"/>
+    <w:lsdException w:name="List Table 4 Accent 4" w:uiPriority="49"/>
+    <w:lsdException w:name="List Table 5 Dark Accent 4" w:uiPriority="50"/>
+    <w:lsdException w:name="List Table 6 Colorful Accent 4" w:uiPriority="51"/>
+    <w:lsdException w:name="List Table 7 Colorful Accent 4" w:uiPriority="52"/>
+    <w:lsdException w:name="List Table 1 Light Accent 5" w:uiPriority="46"/>
+    <w:lsdException w:name="List Table 2 Accent 5" w:uiPriority="47"/>
+    <w:lsdException w:name="List Table 3 Accent 5" w:uiPriority="48"/>
+    <w:lsdException w:name="List Table 4 Accent 5" w:uiPriority="49"/>
+    <w:lsdException w:name="List Table 5 Dark Accent 5" w:uiPriority="50"/>
+    <w:lsdException w:name="List Table 6 Colorful Accent 5" w:uiPriority="51"/>
+    <w:lsdException w:name="List Table 7 Colorful Accent 5" w:uiPriority="52"/>
+    <w:lsdException w:name="List Table 1 Light Accent 6" w:uiPriority="46"/>
+    <w:lsdException w:name="List Table 2 Accent 6" w:uiPriority="47"/>
+    <w:lsdException w:name="List Table 3 Accent 6" w:uiPriority="48"/>
+    <w:lsdException w:name="List Table 4 Accent 6" w:uiPriority="49"/>
+    <w:lsdException w:name="List Table 5 Dark Accent 6" w:uiPriority="50"/>
+    <w:lsdException w:name="List Table 6 Colorful Accent 6" w:uiPriority="51"/>
+    <w:lsdException w:name="List Table 7 Colorful Accent 6" w:uiPriority="52"/>
   </w:latentStyles>
   <w:style w:type="paragraph" w:default="1" w:styleId="Normal">
     <w:name w:val="Normal"/>
@@ -8876,7 +8505,7 @@
 </file>
 
 <file path=customXml/itemProps1.xml><?xml version="1.0" encoding="utf-8"?>
-<ds:datastoreItem xmlns:ds="http://schemas.openxmlformats.org/officeDocument/2006/customXml" ds:itemID="{8BE810AD-5B47-4071-ADE8-D833D07E872C}">
+<ds:datastoreItem xmlns:ds="http://schemas.openxmlformats.org/officeDocument/2006/customXml" ds:itemID="{DCCC9C27-F8C2-425B-9CC4-1760618CBE7A}">
   <ds:schemaRefs>
     <ds:schemaRef ds:uri="http://schemas.openxmlformats.org/officeDocument/2006/bibliography"/>
   </ds:schemaRefs>

</xml_diff>